<commit_message>
new abundance calcs that don't work yet
</commit_message>
<xml_diff>
--- a/Notes/Order of Calculations CR and IR/Order of Calculations CR and IR/Backup of Order of Calculations CR and IR.docx
+++ b/Notes/Order of Calculations CR and IR/Order of Calculations CR and IR/Backup of Order of Calculations CR and IR.docx
@@ -50,15 +50,7 @@
         <w:t xml:space="preserve">See </w:t>
       </w:r>
       <w:r>
-        <w:t>~/Documents/Thesis/Microplankton/R Work/</w:t>
-      </w:r>
-      <w:proofErr w:type="spellStart"/>
-      <w:r>
-        <w:t>MicroplanktonAnalysis</w:t>
-      </w:r>
-      <w:proofErr w:type="spellEnd"/>
-      <w:r>
-        <w:t>/scripts/03_calcs_CrFr_bySizeSmLg.R</w:t>
+        <w:t>~/Documents/Thesis/Microplankton/R Work/MicroplanktonAnalysis/scripts/03_calcs_CrFr_bySizeSmLg.R</w:t>
       </w:r>
     </w:p>
     <w:p/>
@@ -67,41 +59,28 @@
         <w:pStyle w:val="Heading2"/>
       </w:pPr>
       <w:r>
-        <w:t>Counts per mL (</w:t>
-      </w:r>
-      <w:proofErr w:type="spellStart"/>
-      <w:r>
-        <w:t>cpm</w:t>
-      </w:r>
-      <w:proofErr w:type="spellEnd"/>
+        <w:t>Counts per mL (cpm)</w:t>
+      </w:r>
+    </w:p>
+    <w:p>
+      <w:pPr>
+        <w:pStyle w:val="Heading3"/>
+      </w:pPr>
+      <w:r>
+        <w:t xml:space="preserve">see </w:t>
+      </w:r>
+      <w:r>
+        <w:t>Equations for Microplankton Analysis.docx</w:t>
+      </w:r>
+    </w:p>
+    <w:p>
+      <w:r>
+        <w:t>cpm = counts/(propCntd*pres_fact*vol_set_ml</w:t>
+      </w:r>
       <w:r>
         <w:t>)</w:t>
       </w:r>
     </w:p>
-    <w:p>
-      <w:pPr>
-        <w:pStyle w:val="Heading3"/>
-      </w:pPr>
-      <w:r>
-        <w:t xml:space="preserve">see </w:t>
-      </w:r>
-      <w:r>
-        <w:t>Equations for Microplankton Analysis.docx</w:t>
-      </w:r>
-    </w:p>
-    <w:p>
-      <w:proofErr w:type="spellStart"/>
-      <w:r>
-        <w:t>cpm</w:t>
-      </w:r>
-      <w:proofErr w:type="spellEnd"/>
-      <w:r>
-        <w:t xml:space="preserve"> = counts/(propCntd*pres_fact*vol_set_ml</w:t>
-      </w:r>
-      <w:r>
-        <w:t>)</w:t>
-      </w:r>
-    </w:p>
     <w:p/>
     <w:p>
       <w:pPr>
@@ -116,15 +95,7 @@
         <w:jc w:val="both"/>
       </w:pPr>
       <w:r>
-        <w:t xml:space="preserve">1 </w:t>
-      </w:r>
-      <w:proofErr w:type="spellStart"/>
-      <w:r>
-        <w:t>pg</w:t>
-      </w:r>
-      <w:proofErr w:type="spellEnd"/>
-      <w:r>
-        <w:t xml:space="preserve"> = 0.000001 µg</w:t>
+        <w:t>1 pg = 0.000001 µg</w:t>
       </w:r>
     </w:p>
     <w:p>
@@ -132,13 +103,8 @@
         <w:jc w:val="both"/>
       </w:pPr>
       <w:r>
-        <w:t xml:space="preserve">1 µg = 1,000,000 </w:t>
-      </w:r>
-      <w:proofErr w:type="spellStart"/>
-      <w:r>
-        <w:t>pg</w:t>
-      </w:r>
-      <w:proofErr w:type="spellEnd"/>
+        <w:t>1 µg = 1,000,000 pg</w:t>
+      </w:r>
     </w:p>
     <w:p>
       <w:pPr>
@@ -164,15 +130,7 @@
         </w:rPr>
       </w:pPr>
       <w:r>
-        <w:t xml:space="preserve">1 </w:t>
-      </w:r>
-      <w:proofErr w:type="spellStart"/>
-      <w:r>
-        <w:t>pg</w:t>
-      </w:r>
-      <w:proofErr w:type="spellEnd"/>
-      <w:r>
-        <w:t xml:space="preserve"> mL</w:t>
+        <w:t>1 pg mL</w:t>
       </w:r>
       <w:r>
         <w:rPr>
@@ -322,15 +280,7 @@
         <w:t>-1</w:t>
       </w:r>
       <w:r>
-        <w:t xml:space="preserve"> = </w:t>
-      </w:r>
-      <w:proofErr w:type="spellStart"/>
-      <w:r>
-        <w:t>pg</w:t>
-      </w:r>
-      <w:proofErr w:type="spellEnd"/>
-      <w:r>
-        <w:t xml:space="preserve"> C m</w:t>
+        <w:t xml:space="preserve"> = pg C m</w:t>
       </w:r>
       <w:r>
         <w:t xml:space="preserve"> </w:t>
@@ -410,31 +360,7 @@
     <w:p/>
     <w:p>
       <w:r>
-        <w:t xml:space="preserve">When calculating straight </w:t>
-      </w:r>
-      <w:proofErr w:type="spellStart"/>
-      <w:r>
-        <w:t>pgC</w:t>
-      </w:r>
-      <w:proofErr w:type="spellEnd"/>
-      <w:r>
-        <w:t xml:space="preserve"> to µ</w:t>
-      </w:r>
-      <w:proofErr w:type="spellStart"/>
-      <w:r>
-        <w:t>gC</w:t>
-      </w:r>
-      <w:proofErr w:type="spellEnd"/>
-      <w:r>
-        <w:t xml:space="preserve"> , not per mL or L, as in </w:t>
-      </w:r>
-      <w:proofErr w:type="spellStart"/>
-      <w:r>
-        <w:t>pgC</w:t>
-      </w:r>
-      <w:proofErr w:type="spellEnd"/>
-      <w:r>
-        <w:t xml:space="preserve"> c</w:t>
+        <w:t>When calculating straight pgC to µgC , not per mL or L, as in pgC c</w:t>
       </w:r>
       <w:r>
         <w:rPr>
@@ -452,10 +378,7 @@
         <w:t>-1</w:t>
       </w:r>
       <w:r>
-        <w:t xml:space="preserve"> to µg C </w:t>
-      </w:r>
-      <w:r>
-        <w:t>c</w:t>
+        <w:t xml:space="preserve"> to µg C c</w:t>
       </w:r>
       <w:r>
         <w:rPr>
@@ -481,15 +404,7 @@
         <w:jc w:val="both"/>
       </w:pPr>
       <w:r>
-        <w:t xml:space="preserve">1 </w:t>
-      </w:r>
-      <w:proofErr w:type="spellStart"/>
-      <w:r>
-        <w:t>pg</w:t>
-      </w:r>
-      <w:proofErr w:type="spellEnd"/>
-      <w:r>
-        <w:t xml:space="preserve"> = 0.000001 µg</w:t>
+        <w:t>1 pg = 0.000001 µg</w:t>
       </w:r>
     </w:p>
     <w:p>
@@ -497,13 +412,8 @@
         <w:jc w:val="both"/>
       </w:pPr>
       <w:r>
-        <w:t xml:space="preserve">1 µg = 1,000,000 </w:t>
-      </w:r>
-      <w:proofErr w:type="spellStart"/>
-      <w:r>
-        <w:t>pg</w:t>
-      </w:r>
-      <w:proofErr w:type="spellEnd"/>
+        <w:t>1 µg = 1,000,000 pg</w:t>
+      </w:r>
     </w:p>
     <w:p/>
     <w:p>
@@ -544,94 +454,62 @@
           <w:sz w:val="18"/>
           <w:szCs w:val="18"/>
         </w:rPr>
-        <w:t>(</w:t>
-      </w:r>
-      <w:proofErr w:type="gramStart"/>
+        <w:t>(ml of water with that organism in it</w:t>
+      </w:r>
       <w:r>
         <w:rPr>
           <w:sz w:val="18"/>
           <w:szCs w:val="18"/>
         </w:rPr>
-        <w:t>ml</w:t>
-      </w:r>
-      <w:proofErr w:type="gramEnd"/>
+        <w:t>; i.e., concentration of that organism</w:t>
+      </w:r>
       <w:r>
         <w:rPr>
           <w:sz w:val="18"/>
           <w:szCs w:val="18"/>
         </w:rPr>
-        <w:t xml:space="preserve"> of water with that organism in it</w:t>
+        <w:t>, cells per mL</w:t>
       </w:r>
       <w:r>
         <w:rPr>
           <w:sz w:val="18"/>
           <w:szCs w:val="18"/>
         </w:rPr>
-        <w:t>; i.e., concentration of that organism</w:t>
-      </w:r>
-      <w:r>
+        <w:t>)</w:t>
+      </w:r>
+    </w:p>
+    <w:p>
+      <w:pPr>
         <w:rPr>
           <w:sz w:val="18"/>
           <w:szCs w:val="18"/>
         </w:rPr>
-        <w:t>, cells per mL</w:t>
-      </w:r>
+      </w:pPr>
       <w:r>
         <w:rPr>
           <w:sz w:val="18"/>
           <w:szCs w:val="18"/>
         </w:rPr>
-        <w:t>)</w:t>
-      </w:r>
-    </w:p>
-    <w:p>
-      <w:pPr>
+        <w:t>Use the cell count data to calculate clearance rate, since “</w:t>
+      </w:r>
+      <w:r>
         <w:rPr>
           <w:sz w:val="18"/>
           <w:szCs w:val="18"/>
         </w:rPr>
-      </w:pPr>
+        <w:t>determination of clearance rate depends upon measured changes in cell concentrations caused by grazers in experimental chambers.</w:t>
+      </w:r>
       <w:r>
         <w:rPr>
           <w:sz w:val="18"/>
           <w:szCs w:val="18"/>
         </w:rPr>
-        <w:t>Use the cell count data to calculate clearance rate, since “</w:t>
-      </w:r>
-      <w:r>
-        <w:rPr>
-          <w:sz w:val="18"/>
-          <w:szCs w:val="18"/>
-        </w:rPr>
-        <w:t>determination of clearance rate depends upon measured changes in cell concentrations caused by grazers in experimental chambers.</w:t>
-      </w:r>
-      <w:r>
-        <w:rPr>
-          <w:sz w:val="18"/>
-          <w:szCs w:val="18"/>
-        </w:rPr>
         <w:t>” Marin et al., 1986</w:t>
       </w:r>
     </w:p>
     <w:p>
       <w:r>
-        <w:t xml:space="preserve">V /T * ( </w:t>
-      </w:r>
-      <w:proofErr w:type="spellStart"/>
-      <w:r>
-        <w:t>lnC</w:t>
-      </w:r>
-      <w:proofErr w:type="spellEnd"/>
-      <w:r>
-        <w:t xml:space="preserve"> -</w:t>
-      </w:r>
-      <w:proofErr w:type="spellStart"/>
-      <w:r>
-        <w:t>lnE</w:t>
-      </w:r>
-      <w:proofErr w:type="spellEnd"/>
-      <w:r>
-        <w:t>)/n</w:t>
+        <w:t>V /T * ( lnC -lnE)/n</w:t>
       </w:r>
     </w:p>
     <w:p>
@@ -691,15 +569,7 @@
       </w:pPr>
       <w:r>
         <w:lastRenderedPageBreak/>
-        <w:t xml:space="preserve">Ingestion Rate (aka feeding rate or consumption rate), quantity (biomass </w:t>
-      </w:r>
-      <w:proofErr w:type="spellStart"/>
-      <w:r>
-        <w:t>pgC</w:t>
-      </w:r>
-      <w:proofErr w:type="spellEnd"/>
-      <w:r>
-        <w:t>, or cell counts) copepod</w:t>
+        <w:t>Ingestion Rate (aka feeding rate or consumption rate), quantity (biomass pgC, or cell counts) copepod</w:t>
       </w:r>
       <w:r>
         <w:rPr>
@@ -740,175 +610,151 @@
         </w:rPr>
         <w:t xml:space="preserve">Initial means in units of </w:t>
       </w:r>
-      <w:proofErr w:type="spellStart"/>
       <w:r>
         <w:rPr>
           <w:sz w:val="20"/>
           <w:szCs w:val="20"/>
         </w:rPr>
-        <w:t>pgC</w:t>
-      </w:r>
-      <w:proofErr w:type="spellEnd"/>
+        <w:t>pgC mL</w:t>
+      </w:r>
       <w:r>
         <w:rPr>
           <w:sz w:val="20"/>
           <w:szCs w:val="20"/>
-        </w:rPr>
-        <w:t xml:space="preserve"> mL</w:t>
+          <w:vertAlign w:val="superscript"/>
+        </w:rPr>
+        <w:t>-1</w:t>
       </w:r>
       <w:r>
         <w:rPr>
           <w:sz w:val="20"/>
           <w:szCs w:val="20"/>
-          <w:vertAlign w:val="superscript"/>
-        </w:rPr>
-        <w:t>-1</w:t>
+        </w:rPr>
+        <w:t xml:space="preserve"> to calculate the Ingestion Rate, because the Clearance Rate is in units of ml copepod</w:t>
       </w:r>
       <w:r>
         <w:rPr>
           <w:sz w:val="20"/>
           <w:szCs w:val="20"/>
-        </w:rPr>
-        <w:t xml:space="preserve"> to calculate the Ingestion Rate, because the Clearance Rate is in units of ml copepod</w:t>
+          <w:vertAlign w:val="superscript"/>
+        </w:rPr>
+        <w:t>-1</w:t>
       </w:r>
       <w:r>
         <w:rPr>
           <w:sz w:val="20"/>
           <w:szCs w:val="20"/>
-          <w:vertAlign w:val="superscript"/>
-        </w:rPr>
-        <w:t>-1</w:t>
+        </w:rPr>
+        <w:t xml:space="preserve"> d</w:t>
       </w:r>
       <w:r>
         <w:rPr>
           <w:sz w:val="20"/>
           <w:szCs w:val="20"/>
-        </w:rPr>
-        <w:t xml:space="preserve"> d</w:t>
+          <w:vertAlign w:val="superscript"/>
+        </w:rPr>
+        <w:t>-1</w:t>
       </w:r>
       <w:r>
         <w:rPr>
           <w:sz w:val="20"/>
           <w:szCs w:val="20"/>
-          <w:vertAlign w:val="superscript"/>
-        </w:rPr>
-        <w:t>-1</w:t>
+        </w:rPr>
+        <w:t xml:space="preserve">. If I want Ingestion Rate in terms of µg C </w:t>
       </w:r>
       <w:r>
         <w:rPr>
           <w:sz w:val="20"/>
           <w:szCs w:val="20"/>
         </w:rPr>
-        <w:t xml:space="preserve">. If I want Ingestion Rate in terms of µg C </w:t>
+        <w:t>copepod</w:t>
       </w:r>
       <w:r>
         <w:rPr>
           <w:sz w:val="20"/>
           <w:szCs w:val="20"/>
-        </w:rPr>
-        <w:t>copepod</w:t>
+          <w:vertAlign w:val="superscript"/>
+        </w:rPr>
+        <w:t>-1</w:t>
       </w:r>
       <w:r>
         <w:rPr>
           <w:sz w:val="20"/>
           <w:szCs w:val="20"/>
-          <w:vertAlign w:val="superscript"/>
-        </w:rPr>
-        <w:t>-1</w:t>
+        </w:rPr>
+        <w:t xml:space="preserve"> d</w:t>
       </w:r>
       <w:r>
         <w:rPr>
           <w:sz w:val="20"/>
           <w:szCs w:val="20"/>
-        </w:rPr>
-        <w:t xml:space="preserve"> d</w:t>
+          <w:vertAlign w:val="superscript"/>
+        </w:rPr>
+        <w:t>-1</w:t>
       </w:r>
       <w:r>
         <w:rPr>
           <w:sz w:val="20"/>
           <w:szCs w:val="20"/>
-          <w:vertAlign w:val="superscript"/>
-        </w:rPr>
-        <w:t>-1</w:t>
+        </w:rPr>
+        <w:t>, then I can do the conversion later</w:t>
       </w:r>
       <w:r>
         <w:rPr>
           <w:sz w:val="20"/>
           <w:szCs w:val="20"/>
         </w:rPr>
-        <w:t>, then I can do the conversion later</w:t>
+        <w:t xml:space="preserve"> by dividing the FR pgC copepod</w:t>
       </w:r>
       <w:r>
         <w:rPr>
           <w:sz w:val="20"/>
           <w:szCs w:val="20"/>
-        </w:rPr>
-        <w:t xml:space="preserve"> by dividing the FR </w:t>
-      </w:r>
-      <w:proofErr w:type="spellStart"/>
+          <w:vertAlign w:val="superscript"/>
+        </w:rPr>
+        <w:t>-1</w:t>
+      </w:r>
       <w:r>
         <w:rPr>
           <w:sz w:val="20"/>
           <w:szCs w:val="20"/>
         </w:rPr>
-        <w:t>pgC</w:t>
-      </w:r>
-      <w:proofErr w:type="spellEnd"/>
+        <w:t xml:space="preserve"> d-</w:t>
+      </w:r>
       <w:r>
         <w:rPr>
           <w:sz w:val="20"/>
           <w:szCs w:val="20"/>
-        </w:rPr>
-        <w:t xml:space="preserve"> copepod</w:t>
+          <w:vertAlign w:val="superscript"/>
+        </w:rPr>
+        <w:t>1</w:t>
       </w:r>
       <w:r>
         <w:rPr>
           <w:sz w:val="20"/>
           <w:szCs w:val="20"/>
+        </w:rPr>
+        <w:t xml:space="preserve"> by 1,000,000, since 1 µg = 1,000,000 pg.</w:t>
+      </w:r>
+    </w:p>
+    <w:p/>
+    <w:p>
+      <w:r>
+        <w:t>CR x mean I</w:t>
+      </w:r>
+    </w:p>
+    <w:p>
+      <w:r>
+        <w:t>CR = Clearance rate, in ml copepod</w:t>
+      </w:r>
+      <w:r>
+        <w:rPr>
           <w:vertAlign w:val="superscript"/>
         </w:rPr>
         <w:t>-1</w:t>
       </w:r>
       <w:r>
-        <w:rPr>
-          <w:sz w:val="20"/>
-          <w:szCs w:val="20"/>
-        </w:rPr>
-        <w:t xml:space="preserve"> d-</w:t>
-      </w:r>
-      <w:r>
-        <w:rPr>
-          <w:sz w:val="20"/>
-          <w:szCs w:val="20"/>
-          <w:vertAlign w:val="superscript"/>
-        </w:rPr>
-        <w:t>1</w:t>
-      </w:r>
-      <w:r>
-        <w:rPr>
-          <w:sz w:val="20"/>
-          <w:szCs w:val="20"/>
-        </w:rPr>
-        <w:t xml:space="preserve"> by 1,000,000, since 1 µg = 1,000,000 pg.</w:t>
-      </w:r>
-    </w:p>
-    <w:p/>
-    <w:p>
-      <w:r>
-        <w:t xml:space="preserve">CR x </w:t>
-      </w:r>
-      <w:proofErr w:type="gramStart"/>
-      <w:r>
-        <w:t>mean</w:t>
-      </w:r>
-      <w:proofErr w:type="gramEnd"/>
-      <w:r>
-        <w:t xml:space="preserve"> I</w:t>
-      </w:r>
-    </w:p>
-    <w:p>
-      <w:r>
-        <w:t>CR = Clearance rate, in ml copepod</w:t>
+        <w:t xml:space="preserve"> d</w:t>
       </w:r>
       <w:r>
         <w:rPr>
@@ -916,30 +762,13 @@
         </w:rPr>
         <w:t>-1</w:t>
       </w:r>
-      <w:r>
-        <w:t xml:space="preserve"> d</w:t>
-      </w:r>
-      <w:r>
-        <w:rPr>
-          <w:vertAlign w:val="superscript"/>
-        </w:rPr>
-        <w:t>-1</w:t>
-      </w:r>
     </w:p>
     <w:p>
       <w:r>
         <w:t>I = initial samples</w:t>
       </w:r>
       <w:r>
-        <w:t xml:space="preserve">, either in </w:t>
-      </w:r>
-      <w:proofErr w:type="spellStart"/>
-      <w:r>
-        <w:t>pgC</w:t>
-      </w:r>
-      <w:proofErr w:type="spellEnd"/>
-      <w:r>
-        <w:t xml:space="preserve"> mL</w:t>
+        <w:t>, either in pgC mL</w:t>
       </w:r>
       <w:r>
         <w:rPr>
@@ -997,13 +826,8 @@
         <w:t>e</w:t>
       </w:r>
       <w:r>
-        <w:t xml:space="preserve"> that has everything, </w:t>
-      </w:r>
-      <w:proofErr w:type="spellStart"/>
-      <w:r>
-        <w:t>volbio_all_cr.Rdata</w:t>
-      </w:r>
-      <w:proofErr w:type="spellEnd"/>
+        <w:t xml:space="preserve"> that has everything, volbio_all_cr.Rdata</w:t>
+      </w:r>
     </w:p>
     <w:p>
       <w:pPr>
@@ -1014,31 +838,7 @@
         </w:numPr>
       </w:pPr>
       <w:r>
-        <w:t xml:space="preserve">columns include: </w:t>
-      </w:r>
-      <w:proofErr w:type="spellStart"/>
-      <w:r>
-        <w:t>samp_ev</w:t>
-      </w:r>
-      <w:proofErr w:type="spellEnd"/>
-      <w:r>
-        <w:t xml:space="preserve">, </w:t>
-      </w:r>
-      <w:proofErr w:type="spellStart"/>
-      <w:r>
-        <w:t>group_size</w:t>
-      </w:r>
-      <w:proofErr w:type="spellEnd"/>
-      <w:r>
-        <w:t xml:space="preserve">, exp, rep, </w:t>
-      </w:r>
-      <w:proofErr w:type="spellStart"/>
-      <w:r>
-        <w:t>cpm</w:t>
-      </w:r>
-      <w:proofErr w:type="spellEnd"/>
-      <w:r>
-        <w:t>, bio_pgC_ml</w:t>
+        <w:t>columns include: samp_ev, group_size, exp, rep, cpm, bio_pgC_ml</w:t>
       </w:r>
     </w:p>
     <w:p>
@@ -1050,31 +850,7 @@
         </w:numPr>
       </w:pPr>
       <w:r>
-        <w:t xml:space="preserve">Sum up the </w:t>
-      </w:r>
-      <w:proofErr w:type="spellStart"/>
-      <w:r>
-        <w:t>cpm</w:t>
-      </w:r>
-      <w:proofErr w:type="spellEnd"/>
-      <w:r>
-        <w:t xml:space="preserve"> for the 15 </w:t>
-      </w:r>
-      <w:proofErr w:type="spellStart"/>
-      <w:r>
-        <w:t>group_size</w:t>
-      </w:r>
-      <w:proofErr w:type="spellEnd"/>
-      <w:r>
-        <w:t xml:space="preserve"> groups, adding all </w:t>
-      </w:r>
-      <w:proofErr w:type="spellStart"/>
-      <w:r>
-        <w:t>cpm</w:t>
-      </w:r>
-      <w:proofErr w:type="spellEnd"/>
-      <w:r>
-        <w:t xml:space="preserve"> for organisms that fall into those 15 categories, such as, all the small centric diatoms in a sampling event, experimental bottle</w:t>
+        <w:t>Sum up the cpm for the 15 group_size groups, adding all cpm for organisms that fall into those 15 categories, such as, all the small centric diatoms in a sampling event, experimental bottle</w:t>
       </w:r>
     </w:p>
     <w:p>
@@ -1086,125 +862,8 @@
         </w:numPr>
       </w:pPr>
       <w:r>
-        <w:t xml:space="preserve">15 major taxa groups abbreviations: </w:t>
-      </w:r>
-      <w:proofErr w:type="spellStart"/>
-      <w:r>
-        <w:t>ChlSm</w:t>
-      </w:r>
-      <w:proofErr w:type="spellEnd"/>
-      <w:r>
-        <w:t xml:space="preserve">, </w:t>
-      </w:r>
-      <w:proofErr w:type="spellStart"/>
-      <w:r>
-        <w:t>ChlLg</w:t>
-      </w:r>
-      <w:proofErr w:type="spellEnd"/>
-      <w:r>
-        <w:t xml:space="preserve">, </w:t>
-      </w:r>
-      <w:proofErr w:type="spellStart"/>
-      <w:r>
-        <w:t>CilSm</w:t>
-      </w:r>
-      <w:proofErr w:type="spellEnd"/>
-      <w:r>
-        <w:t xml:space="preserve">, </w:t>
-      </w:r>
-      <w:proofErr w:type="spellStart"/>
-      <w:r>
-        <w:t>CilLg</w:t>
-      </w:r>
-      <w:proofErr w:type="spellEnd"/>
-      <w:r>
-        <w:t xml:space="preserve">, </w:t>
-      </w:r>
-      <w:proofErr w:type="spellStart"/>
-      <w:r>
-        <w:t>CyanoSm</w:t>
-      </w:r>
-      <w:proofErr w:type="spellEnd"/>
-      <w:r>
-        <w:t xml:space="preserve">, </w:t>
-      </w:r>
-      <w:proofErr w:type="spellStart"/>
-      <w:r>
-        <w:t>CyanoLg</w:t>
-      </w:r>
-      <w:proofErr w:type="spellEnd"/>
-      <w:r>
-        <w:t xml:space="preserve">, </w:t>
-      </w:r>
-      <w:proofErr w:type="spellStart"/>
-      <w:r>
-        <w:t>CenDiaLg</w:t>
-      </w:r>
-      <w:proofErr w:type="spellEnd"/>
-      <w:r>
-        <w:t xml:space="preserve">, </w:t>
-      </w:r>
-      <w:proofErr w:type="spellStart"/>
-      <w:r>
-        <w:t>CenDiaSm</w:t>
-      </w:r>
-      <w:proofErr w:type="spellEnd"/>
-      <w:r>
-        <w:t xml:space="preserve">, </w:t>
-      </w:r>
-      <w:proofErr w:type="spellStart"/>
-      <w:r>
-        <w:t>PenDiaSm</w:t>
-      </w:r>
-      <w:proofErr w:type="spellEnd"/>
-      <w:r>
-        <w:t xml:space="preserve">, </w:t>
-      </w:r>
-      <w:proofErr w:type="spellStart"/>
-      <w:r>
-        <w:t>PenDiaLg</w:t>
-      </w:r>
-      <w:proofErr w:type="spellEnd"/>
-      <w:r>
-        <w:t xml:space="preserve">, </w:t>
-      </w:r>
-      <w:proofErr w:type="spellStart"/>
-      <w:r>
-        <w:t>DinoLg</w:t>
-      </w:r>
-      <w:proofErr w:type="spellEnd"/>
-      <w:r>
-        <w:t xml:space="preserve">, </w:t>
-      </w:r>
-      <w:proofErr w:type="spellStart"/>
-      <w:r>
-        <w:t>FlagSm</w:t>
-      </w:r>
-      <w:proofErr w:type="spellEnd"/>
-      <w:r>
-        <w:t xml:space="preserve">, </w:t>
-      </w:r>
-      <w:proofErr w:type="spellStart"/>
-      <w:r>
-        <w:t>FlagLg</w:t>
-      </w:r>
-      <w:proofErr w:type="spellEnd"/>
-      <w:r>
-        <w:t xml:space="preserve">, </w:t>
-      </w:r>
-      <w:proofErr w:type="spellStart"/>
-      <w:r>
-        <w:t>UnidSm</w:t>
-      </w:r>
-      <w:proofErr w:type="spellEnd"/>
-      <w:r>
-        <w:t xml:space="preserve">, </w:t>
-      </w:r>
-      <w:proofErr w:type="spellStart"/>
-      <w:r>
-        <w:t>UnidLg</w:t>
-      </w:r>
-      <w:proofErr w:type="spellEnd"/>
+        <w:t>15 major taxa groups abbreviations: ChlSm, ChlLg, CilSm, CilLg, CyanoSm, CyanoLg, CenDiaLg, CenDiaSm, PenDiaSm, PenDiaLg, DinoLg, FlagSm, FlagLg, UnidSm, UnidLg</w:t>
+      </w:r>
     </w:p>
     <w:p>
       <w:pPr>
@@ -1215,15 +874,7 @@
         </w:numPr>
       </w:pPr>
       <w:r>
-        <w:t xml:space="preserve">Create a data frame with only the C and E </w:t>
-      </w:r>
-      <w:proofErr w:type="spellStart"/>
-      <w:r>
-        <w:t>cpm</w:t>
-      </w:r>
-      <w:proofErr w:type="spellEnd"/>
-      <w:r>
-        <w:t xml:space="preserve"> columns (the control samples and the experimental samples).</w:t>
+        <w:t>Create a data frame with only the C and E cpm columns (the control samples and the experimental samples).</w:t>
       </w:r>
     </w:p>
     <w:p>
@@ -1259,15 +910,7 @@
         <w:t>l</w:t>
       </w:r>
       <w:r>
-        <w:t xml:space="preserve"> means across the three replicates. When writing the group_by argument, leave out the rep column so that what remains in the data frame is  one row for each </w:t>
-      </w:r>
-      <w:proofErr w:type="spellStart"/>
-      <w:r>
-        <w:t>individiual</w:t>
-      </w:r>
-      <w:proofErr w:type="spellEnd"/>
-      <w:r>
-        <w:t xml:space="preserve"> organism/size and the mean of the control sample counts per ml</w:t>
+        <w:t xml:space="preserve"> means across the three replicates. When writing the group_by argument, leave out the rep column so that what remains in the data frame is  one row for each individiual organism/size and the mean of the control sample counts per ml</w:t>
       </w:r>
       <w:r>
         <w:t>.</w:t>
@@ -1282,15 +925,7 @@
         </w:numPr>
       </w:pPr>
       <w:r>
-        <w:t xml:space="preserve">Since clearance rate needs the mean control samples and the three replicates experimental samples, join those two data frames into one. This will necessarily include the rep column, since we need the experimental samples </w:t>
-      </w:r>
-      <w:proofErr w:type="spellStart"/>
-      <w:r>
-        <w:t>individucal</w:t>
-      </w:r>
-      <w:proofErr w:type="spellEnd"/>
-      <w:r>
-        <w:t xml:space="preserve"> replicate counts or biomass for the calculation.</w:t>
+        <w:t>Since clearance rate needs the mean control samples and the three replicates experimental samples, join those two data frames into one. This will necessarily include the rep column, since we need the experimental samples individucal replicate counts or biomass for the calculation.</w:t>
       </w:r>
     </w:p>
     <w:p>
@@ -1377,13 +1012,8 @@
         <w:lastRenderedPageBreak/>
         <w:t xml:space="preserve">Make a </w:t>
       </w:r>
-      <w:proofErr w:type="spellStart"/>
-      <w:r>
-        <w:t>df</w:t>
-      </w:r>
-      <w:proofErr w:type="spellEnd"/>
-      <w:r>
-        <w:t xml:space="preserve"> that combines rep CR with mean CR</w:t>
+      <w:r>
+        <w:t>df that combines rep CR with mean CR</w:t>
       </w:r>
       <w:r>
         <w:t>, to u</w:t>
@@ -1565,15 +1195,7 @@
         </w:numPr>
       </w:pPr>
       <w:r>
-        <w:t xml:space="preserve">Make a </w:t>
-      </w:r>
-      <w:proofErr w:type="spellStart"/>
-      <w:r>
-        <w:t>df</w:t>
-      </w:r>
-      <w:proofErr w:type="spellEnd"/>
-      <w:r>
-        <w:t xml:space="preserve"> that combines rep FR with mean FR</w:t>
+        <w:t>Make a df that combines rep FR with mean FR</w:t>
       </w:r>
       <w:r>
         <w:t>.</w:t>
@@ -1588,15 +1210,7 @@
         </w:numPr>
       </w:pPr>
       <w:r>
-        <w:t xml:space="preserve">For the biomass ingestion rates, add a column that converts FR from </w:t>
-      </w:r>
-      <w:proofErr w:type="spellStart"/>
-      <w:r>
-        <w:t>pgC</w:t>
-      </w:r>
-      <w:proofErr w:type="spellEnd"/>
-      <w:r>
-        <w:t xml:space="preserve"> </w:t>
+        <w:t xml:space="preserve">For the biomass ingestion rates, add a column that converts FR from pgC </w:t>
       </w:r>
       <w:r>
         <w:t>copepod</w:t>
@@ -1617,15 +1231,7 @@
         <w:t>-1</w:t>
       </w:r>
       <w:r>
-        <w:t xml:space="preserve"> to </w:t>
-      </w:r>
-      <w:proofErr w:type="spellStart"/>
-      <w:r>
-        <w:t>ugC</w:t>
-      </w:r>
-      <w:proofErr w:type="spellEnd"/>
-      <w:r>
-        <w:t xml:space="preserve"> </w:t>
+        <w:t xml:space="preserve"> to ugC </w:t>
       </w:r>
       <w:r>
         <w:t>copepod</w:t>
@@ -1649,15 +1255,7 @@
         <w:t>, since I want to plot in ug.</w:t>
       </w:r>
       <w:r>
-        <w:t xml:space="preserve"> Divide the FR </w:t>
-      </w:r>
-      <w:proofErr w:type="spellStart"/>
-      <w:r>
-        <w:t>pgC</w:t>
-      </w:r>
-      <w:proofErr w:type="spellEnd"/>
-      <w:r>
-        <w:t xml:space="preserve"> copepod</w:t>
+        <w:t xml:space="preserve"> Divide the FR pgC copepod</w:t>
       </w:r>
       <w:r>
         <w:rPr>
@@ -1707,15 +1305,7 @@
         </w:numPr>
       </w:pPr>
       <w:r>
-        <w:t>Sum the counts per ml (</w:t>
-      </w:r>
-      <w:proofErr w:type="spellStart"/>
-      <w:r>
-        <w:t>cpm</w:t>
-      </w:r>
-      <w:proofErr w:type="spellEnd"/>
-      <w:r>
-        <w:t>), grouping by sampling event, taxa group, experiment (Control, Experimental, Initial, Site water) and replicate</w:t>
+        <w:t>Sum the counts per ml (cpm), grouping by sampling event, taxa group, experiment (Control, Experimental, Initial, Site water) and replicate</w:t>
       </w:r>
     </w:p>
     <w:p>
@@ -1727,15 +1317,7 @@
         </w:numPr>
       </w:pPr>
       <w:r>
-        <w:t xml:space="preserve">Take the mean of the Control </w:t>
-      </w:r>
-      <w:proofErr w:type="spellStart"/>
-      <w:r>
-        <w:t>cpm</w:t>
-      </w:r>
-      <w:proofErr w:type="spellEnd"/>
-      <w:r>
-        <w:t xml:space="preserve"> three replicates</w:t>
+        <w:t>Take the mean of the Control cpm three replicates</w:t>
       </w:r>
     </w:p>
     <w:p>
@@ -1808,6 +1390,297 @@
         <w:t xml:space="preserve"> for each sampling event, by taxa groups</w:t>
       </w:r>
     </w:p>
+    <w:p/>
+    <w:p>
+      <w:pPr>
+        <w:pStyle w:val="Heading2"/>
+      </w:pPr>
+      <w:r>
+        <w:t>Abundance Calculations</w:t>
+      </w:r>
+    </w:p>
+    <w:p>
+      <w:pPr>
+        <w:pStyle w:val="Heading3"/>
+      </w:pPr>
+      <w:r>
+        <w:t>Use baseTop5 as the base data frame, for calculating with the Top 5 + Other taxa groups.</w:t>
+      </w:r>
+    </w:p>
+    <w:p>
+      <w:pPr>
+        <w:rPr>
+          <w:u w:val="single"/>
+        </w:rPr>
+      </w:pPr>
+      <w:r>
+        <w:rPr>
+          <w:u w:val="single"/>
+        </w:rPr>
+        <w:t>For Initial Samples</w:t>
+      </w:r>
+    </w:p>
+    <w:p>
+      <w:pPr>
+        <w:pStyle w:val="ListParagraph"/>
+        <w:numPr>
+          <w:ilvl w:val="0"/>
+          <w:numId w:val="6"/>
+        </w:numPr>
+      </w:pPr>
+      <w:r>
+        <w:lastRenderedPageBreak/>
+        <w:t xml:space="preserve">Create a df with just the I samples: </w:t>
+      </w:r>
+      <w:r>
+        <w:br/>
+      </w:r>
+      <w:r>
+        <w:t>abundanceI &lt;- baseTop5 %&gt;%  filter(exp == "I")</w:t>
+      </w:r>
+    </w:p>
+    <w:p>
+      <w:pPr>
+        <w:pStyle w:val="ListParagraph"/>
+        <w:numPr>
+          <w:ilvl w:val="0"/>
+          <w:numId w:val="6"/>
+        </w:numPr>
+      </w:pPr>
+      <w:r>
+        <w:t>Calculate the means of the replicates of biomass pgC mL</w:t>
+      </w:r>
+      <w:r>
+        <w:rPr>
+          <w:vertAlign w:val="superscript"/>
+        </w:rPr>
+        <w:t>-1</w:t>
+      </w:r>
+      <w:r>
+        <w:t xml:space="preserve"> per entry (per organism + dimensions), then sum those replicate means.</w:t>
+      </w:r>
+    </w:p>
+    <w:p>
+      <w:pPr>
+        <w:pStyle w:val="ListParagraph"/>
+        <w:numPr>
+          <w:ilvl w:val="1"/>
+          <w:numId w:val="6"/>
+        </w:numPr>
+      </w:pPr>
+      <w:r>
+        <w:t xml:space="preserve">group_by(samp_ev, taxaGroup) %&gt;% </w:t>
+      </w:r>
+    </w:p>
+    <w:p>
+      <w:pPr>
+        <w:pStyle w:val="ListParagraph"/>
+        <w:numPr>
+          <w:ilvl w:val="1"/>
+          <w:numId w:val="6"/>
+        </w:numPr>
+      </w:pPr>
+      <w:r>
+        <w:t xml:space="preserve">  summarise(mnBpm</w:t>
+      </w:r>
+      <w:r>
+        <w:t>I</w:t>
+      </w:r>
+      <w:r>
+        <w:t xml:space="preserve">txEv = </w:t>
+      </w:r>
+      <w:r>
+        <w:t>mean</w:t>
+      </w:r>
+      <w:r>
+        <w:t xml:space="preserve">(bio_pgC_ml), </w:t>
+      </w:r>
+    </w:p>
+    <w:p>
+      <w:pPr>
+        <w:pStyle w:val="ListParagraph"/>
+        <w:numPr>
+          <w:ilvl w:val="1"/>
+          <w:numId w:val="6"/>
+        </w:numPr>
+      </w:pPr>
+      <w:r>
+        <w:t xml:space="preserve">            .groups = 'drop') %&gt;% </w:t>
+      </w:r>
+    </w:p>
+    <w:p>
+      <w:pPr>
+        <w:pStyle w:val="ListParagraph"/>
+        <w:numPr>
+          <w:ilvl w:val="1"/>
+          <w:numId w:val="6"/>
+        </w:numPr>
+      </w:pPr>
+      <w:r>
+        <w:t xml:space="preserve">  as.data.frame() %&gt;% </w:t>
+      </w:r>
+    </w:p>
+    <w:p>
+      <w:pPr>
+        <w:pStyle w:val="ListParagraph"/>
+        <w:numPr>
+          <w:ilvl w:val="1"/>
+          <w:numId w:val="6"/>
+        </w:numPr>
+      </w:pPr>
+      <w:r>
+        <w:t xml:space="preserve">  rename(event = samp_ev)</w:t>
+      </w:r>
+    </w:p>
+    <w:p>
+      <w:pPr>
+        <w:pStyle w:val="ListParagraph"/>
+        <w:ind w:left="0"/>
+      </w:pPr>
+      <w:r>
+        <w:rPr>
+          <w:u w:val="single"/>
+        </w:rPr>
+        <w:t>For Site Water Samples</w:t>
+      </w:r>
+    </w:p>
+    <w:p>
+      <w:pPr>
+        <w:pStyle w:val="ListParagraph"/>
+        <w:numPr>
+          <w:ilvl w:val="0"/>
+          <w:numId w:val="7"/>
+        </w:numPr>
+      </w:pPr>
+      <w:r>
+        <w:t xml:space="preserve">Create a df with just the </w:t>
+      </w:r>
+      <w:r>
+        <w:t>S</w:t>
+      </w:r>
+      <w:r>
+        <w:t xml:space="preserve"> samples: </w:t>
+      </w:r>
+      <w:r>
+        <w:br/>
+        <w:t>abundance</w:t>
+      </w:r>
+      <w:r>
+        <w:t>S</w:t>
+      </w:r>
+      <w:r>
+        <w:t xml:space="preserve"> &lt;- baseTop5 %&gt;%  filter(exp == "</w:t>
+      </w:r>
+      <w:r>
+        <w:t>S</w:t>
+      </w:r>
+      <w:r>
+        <w:t>")</w:t>
+      </w:r>
+    </w:p>
+    <w:p>
+      <w:pPr>
+        <w:pStyle w:val="ListParagraph"/>
+        <w:numPr>
+          <w:ilvl w:val="0"/>
+          <w:numId w:val="7"/>
+        </w:numPr>
+      </w:pPr>
+      <w:r>
+        <w:t>Calculate the means of the replicates of biomass pgC mL</w:t>
+      </w:r>
+      <w:r>
+        <w:rPr>
+          <w:vertAlign w:val="superscript"/>
+        </w:rPr>
+        <w:t>-1</w:t>
+      </w:r>
+      <w:r>
+        <w:t>.</w:t>
+      </w:r>
+    </w:p>
+    <w:p>
+      <w:pPr>
+        <w:pStyle w:val="ListParagraph"/>
+        <w:numPr>
+          <w:ilvl w:val="1"/>
+          <w:numId w:val="7"/>
+        </w:numPr>
+      </w:pPr>
+      <w:r>
+        <w:t xml:space="preserve">group_by(samp_ev, taxaGroup) %&gt;% </w:t>
+      </w:r>
+    </w:p>
+    <w:p>
+      <w:pPr>
+        <w:pStyle w:val="ListParagraph"/>
+        <w:numPr>
+          <w:ilvl w:val="1"/>
+          <w:numId w:val="7"/>
+        </w:numPr>
+      </w:pPr>
+      <w:r>
+        <w:t xml:space="preserve">  summarise(mnBpmStxEv = sum(bio_pgC_ml), # sum the biomass, pgC per ml by taxaGroup, per samp_ev</w:t>
+      </w:r>
+      <w:r>
+        <w:t>. This will sum all the various entries that make up the “Other” taxa group, and all the different sizes of each of the top 5 taxa groups</w:t>
+      </w:r>
+    </w:p>
+    <w:p>
+      <w:pPr>
+        <w:pStyle w:val="ListParagraph"/>
+        <w:numPr>
+          <w:ilvl w:val="1"/>
+          <w:numId w:val="7"/>
+        </w:numPr>
+      </w:pPr>
+      <w:r>
+        <w:t xml:space="preserve">            .groups = 'drop') %&gt;% </w:t>
+      </w:r>
+    </w:p>
+    <w:p>
+      <w:pPr>
+        <w:pStyle w:val="ListParagraph"/>
+        <w:numPr>
+          <w:ilvl w:val="1"/>
+          <w:numId w:val="7"/>
+        </w:numPr>
+      </w:pPr>
+      <w:r>
+        <w:t xml:space="preserve">  as.data.frame() %&gt;% </w:t>
+      </w:r>
+    </w:p>
+    <w:p>
+      <w:pPr>
+        <w:pStyle w:val="ListParagraph"/>
+        <w:numPr>
+          <w:ilvl w:val="1"/>
+          <w:numId w:val="7"/>
+        </w:numPr>
+      </w:pPr>
+      <w:r>
+        <w:t xml:space="preserve">  rename(event = samp_ev)</w:t>
+      </w:r>
+    </w:p>
+    <w:p>
+      <w:pPr>
+        <w:pStyle w:val="ListParagraph"/>
+        <w:ind w:left="0"/>
+      </w:pPr>
+      <w:r>
+        <w:t>Extra step: to calculate micrograms per L</w:t>
+      </w:r>
+      <w:r>
+        <w:rPr>
+          <w:vertAlign w:val="superscript"/>
+        </w:rPr>
+        <w:t>-1</w:t>
+      </w:r>
+      <w:r>
+        <w:t>:</w:t>
+      </w:r>
+    </w:p>
+    <w:p/>
     <w:p/>
     <w:p/>
     <w:p/>
@@ -1914,6 +1787,95 @@
     </w:lvl>
   </w:abstractNum>
   <w:abstractNum w:abstractNumId="1" w15:restartNumberingAfterBreak="0">
+    <w:nsid w:val="0C9F5A56"/>
+    <w:multiLevelType w:val="hybridMultilevel"/>
+    <w:tmpl w:val="7B0A94B8"/>
+    <w:lvl w:ilvl="0" w:tplc="04090011">
+      <w:start w:val="1"/>
+      <w:numFmt w:val="decimal"/>
+      <w:lvlText w:val="%1)"/>
+      <w:lvlJc w:val="left"/>
+      <w:pPr>
+        <w:ind w:left="720" w:hanging="360"/>
+      </w:pPr>
+      <w:rPr>
+        <w:rFonts w:hint="default"/>
+      </w:rPr>
+    </w:lvl>
+    <w:lvl w:ilvl="1" w:tplc="04090019">
+      <w:start w:val="1"/>
+      <w:numFmt w:val="lowerLetter"/>
+      <w:lvlText w:val="%2."/>
+      <w:lvlJc w:val="left"/>
+      <w:pPr>
+        <w:ind w:left="1440" w:hanging="360"/>
+      </w:pPr>
+    </w:lvl>
+    <w:lvl w:ilvl="2" w:tplc="0409001B" w:tentative="1">
+      <w:start w:val="1"/>
+      <w:numFmt w:val="lowerRoman"/>
+      <w:lvlText w:val="%3."/>
+      <w:lvlJc w:val="right"/>
+      <w:pPr>
+        <w:ind w:left="2160" w:hanging="180"/>
+      </w:pPr>
+    </w:lvl>
+    <w:lvl w:ilvl="3" w:tplc="0409000F" w:tentative="1">
+      <w:start w:val="1"/>
+      <w:numFmt w:val="decimal"/>
+      <w:lvlText w:val="%4."/>
+      <w:lvlJc w:val="left"/>
+      <w:pPr>
+        <w:ind w:left="2880" w:hanging="360"/>
+      </w:pPr>
+    </w:lvl>
+    <w:lvl w:ilvl="4" w:tplc="04090019" w:tentative="1">
+      <w:start w:val="1"/>
+      <w:numFmt w:val="lowerLetter"/>
+      <w:lvlText w:val="%5."/>
+      <w:lvlJc w:val="left"/>
+      <w:pPr>
+        <w:ind w:left="3600" w:hanging="360"/>
+      </w:pPr>
+    </w:lvl>
+    <w:lvl w:ilvl="5" w:tplc="0409001B" w:tentative="1">
+      <w:start w:val="1"/>
+      <w:numFmt w:val="lowerRoman"/>
+      <w:lvlText w:val="%6."/>
+      <w:lvlJc w:val="right"/>
+      <w:pPr>
+        <w:ind w:left="4320" w:hanging="180"/>
+      </w:pPr>
+    </w:lvl>
+    <w:lvl w:ilvl="6" w:tplc="0409000F" w:tentative="1">
+      <w:start w:val="1"/>
+      <w:numFmt w:val="decimal"/>
+      <w:lvlText w:val="%7."/>
+      <w:lvlJc w:val="left"/>
+      <w:pPr>
+        <w:ind w:left="5040" w:hanging="360"/>
+      </w:pPr>
+    </w:lvl>
+    <w:lvl w:ilvl="7" w:tplc="04090019" w:tentative="1">
+      <w:start w:val="1"/>
+      <w:numFmt w:val="lowerLetter"/>
+      <w:lvlText w:val="%8."/>
+      <w:lvlJc w:val="left"/>
+      <w:pPr>
+        <w:ind w:left="5760" w:hanging="360"/>
+      </w:pPr>
+    </w:lvl>
+    <w:lvl w:ilvl="8" w:tplc="0409001B" w:tentative="1">
+      <w:start w:val="1"/>
+      <w:numFmt w:val="lowerRoman"/>
+      <w:lvlText w:val="%9."/>
+      <w:lvlJc w:val="right"/>
+      <w:pPr>
+        <w:ind w:left="6480" w:hanging="180"/>
+      </w:pPr>
+    </w:lvl>
+  </w:abstractNum>
+  <w:abstractNum w:abstractNumId="2" w15:restartNumberingAfterBreak="0">
     <w:nsid w:val="1BA41D8F"/>
     <w:multiLevelType w:val="hybridMultilevel"/>
     <w:tmpl w:val="1E4EFED8"/>
@@ -2002,7 +1964,7 @@
       </w:pPr>
     </w:lvl>
   </w:abstractNum>
-  <w:abstractNum w:abstractNumId="2" w15:restartNumberingAfterBreak="0">
+  <w:abstractNum w:abstractNumId="3" w15:restartNumberingAfterBreak="0">
     <w:nsid w:val="3D540890"/>
     <w:multiLevelType w:val="hybridMultilevel"/>
     <w:tmpl w:val="3C26D962"/>
@@ -2091,7 +2053,7 @@
       </w:pPr>
     </w:lvl>
   </w:abstractNum>
-  <w:abstractNum w:abstractNumId="3" w15:restartNumberingAfterBreak="0">
+  <w:abstractNum w:abstractNumId="4" w15:restartNumberingAfterBreak="0">
     <w:nsid w:val="624371BC"/>
     <w:multiLevelType w:val="hybridMultilevel"/>
     <w:tmpl w:val="FB8E06DA"/>
@@ -2180,7 +2142,7 @@
       </w:pPr>
     </w:lvl>
   </w:abstractNum>
-  <w:abstractNum w:abstractNumId="4" w15:restartNumberingAfterBreak="0">
+  <w:abstractNum w:abstractNumId="5" w15:restartNumberingAfterBreak="0">
     <w:nsid w:val="64526CF0"/>
     <w:multiLevelType w:val="hybridMultilevel"/>
     <w:tmpl w:val="2D66F268"/>
@@ -2269,20 +2231,115 @@
       </w:pPr>
     </w:lvl>
   </w:abstractNum>
+  <w:abstractNum w:abstractNumId="6" w15:restartNumberingAfterBreak="0">
+    <w:nsid w:val="729E67CB"/>
+    <w:multiLevelType w:val="hybridMultilevel"/>
+    <w:tmpl w:val="7B0A94B8"/>
+    <w:lvl w:ilvl="0" w:tplc="FFFFFFFF">
+      <w:start w:val="1"/>
+      <w:numFmt w:val="decimal"/>
+      <w:lvlText w:val="%1)"/>
+      <w:lvlJc w:val="left"/>
+      <w:pPr>
+        <w:ind w:left="720" w:hanging="360"/>
+      </w:pPr>
+      <w:rPr>
+        <w:rFonts w:hint="default"/>
+      </w:rPr>
+    </w:lvl>
+    <w:lvl w:ilvl="1" w:tplc="FFFFFFFF">
+      <w:start w:val="1"/>
+      <w:numFmt w:val="lowerLetter"/>
+      <w:lvlText w:val="%2."/>
+      <w:lvlJc w:val="left"/>
+      <w:pPr>
+        <w:ind w:left="1440" w:hanging="360"/>
+      </w:pPr>
+    </w:lvl>
+    <w:lvl w:ilvl="2" w:tplc="FFFFFFFF" w:tentative="1">
+      <w:start w:val="1"/>
+      <w:numFmt w:val="lowerRoman"/>
+      <w:lvlText w:val="%3."/>
+      <w:lvlJc w:val="right"/>
+      <w:pPr>
+        <w:ind w:left="2160" w:hanging="180"/>
+      </w:pPr>
+    </w:lvl>
+    <w:lvl w:ilvl="3" w:tplc="FFFFFFFF" w:tentative="1">
+      <w:start w:val="1"/>
+      <w:numFmt w:val="decimal"/>
+      <w:lvlText w:val="%4."/>
+      <w:lvlJc w:val="left"/>
+      <w:pPr>
+        <w:ind w:left="2880" w:hanging="360"/>
+      </w:pPr>
+    </w:lvl>
+    <w:lvl w:ilvl="4" w:tplc="FFFFFFFF" w:tentative="1">
+      <w:start w:val="1"/>
+      <w:numFmt w:val="lowerLetter"/>
+      <w:lvlText w:val="%5."/>
+      <w:lvlJc w:val="left"/>
+      <w:pPr>
+        <w:ind w:left="3600" w:hanging="360"/>
+      </w:pPr>
+    </w:lvl>
+    <w:lvl w:ilvl="5" w:tplc="FFFFFFFF" w:tentative="1">
+      <w:start w:val="1"/>
+      <w:numFmt w:val="lowerRoman"/>
+      <w:lvlText w:val="%6."/>
+      <w:lvlJc w:val="right"/>
+      <w:pPr>
+        <w:ind w:left="4320" w:hanging="180"/>
+      </w:pPr>
+    </w:lvl>
+    <w:lvl w:ilvl="6" w:tplc="FFFFFFFF" w:tentative="1">
+      <w:start w:val="1"/>
+      <w:numFmt w:val="decimal"/>
+      <w:lvlText w:val="%7."/>
+      <w:lvlJc w:val="left"/>
+      <w:pPr>
+        <w:ind w:left="5040" w:hanging="360"/>
+      </w:pPr>
+    </w:lvl>
+    <w:lvl w:ilvl="7" w:tplc="FFFFFFFF" w:tentative="1">
+      <w:start w:val="1"/>
+      <w:numFmt w:val="lowerLetter"/>
+      <w:lvlText w:val="%8."/>
+      <w:lvlJc w:val="left"/>
+      <w:pPr>
+        <w:ind w:left="5760" w:hanging="360"/>
+      </w:pPr>
+    </w:lvl>
+    <w:lvl w:ilvl="8" w:tplc="FFFFFFFF" w:tentative="1">
+      <w:start w:val="1"/>
+      <w:numFmt w:val="lowerRoman"/>
+      <w:lvlText w:val="%9."/>
+      <w:lvlJc w:val="right"/>
+      <w:pPr>
+        <w:ind w:left="6480" w:hanging="180"/>
+      </w:pPr>
+    </w:lvl>
+  </w:abstractNum>
   <w:num w:numId="1" w16cid:durableId="1325862732">
-    <w:abstractNumId w:val="1"/>
+    <w:abstractNumId w:val="2"/>
   </w:num>
   <w:num w:numId="2" w16cid:durableId="2036534308">
     <w:abstractNumId w:val="0"/>
   </w:num>
   <w:num w:numId="3" w16cid:durableId="1216888112">
+    <w:abstractNumId w:val="5"/>
+  </w:num>
+  <w:num w:numId="4" w16cid:durableId="2014456184">
+    <w:abstractNumId w:val="3"/>
+  </w:num>
+  <w:num w:numId="5" w16cid:durableId="308291342">
     <w:abstractNumId w:val="4"/>
   </w:num>
-  <w:num w:numId="4" w16cid:durableId="2014456184">
-    <w:abstractNumId w:val="2"/>
+  <w:num w:numId="6" w16cid:durableId="1467890606">
+    <w:abstractNumId w:val="1"/>
   </w:num>
-  <w:num w:numId="5" w16cid:durableId="308291342">
-    <w:abstractNumId w:val="3"/>
+  <w:num w:numId="7" w16cid:durableId="548035983">
+    <w:abstractNumId w:val="6"/>
   </w:num>
 </w:numbering>
 </file>

</xml_diff>

<commit_message>
New CR and IR top 5 calcs and plots; and other random updates from before I went to Dallas 9/4/23
</commit_message>
<xml_diff>
--- a/Notes/Order of Calculations CR and IR/Order of Calculations CR and IR/Backup of Order of Calculations CR and IR.docx
+++ b/Notes/Order of Calculations CR and IR/Order of Calculations CR and IR/Backup of Order of Calculations CR and IR.docx
@@ -50,8 +50,21 @@
         <w:t xml:space="preserve">See </w:t>
       </w:r>
       <w:r>
-        <w:t>~/Documents/Thesis/Microplankton/R Work/MicroplanktonAnalysis/scripts/03_calcs_CrFr_bySizeSmLg.R</w:t>
-      </w:r>
+        <w:t>~/Documents/Thesis/Microplankton/R Work/</w:t>
+      </w:r>
+      <w:proofErr w:type="spellStart"/>
+      <w:r>
+        <w:t>MicroplanktonAnalysis</w:t>
+      </w:r>
+      <w:proofErr w:type="spellEnd"/>
+      <w:r>
+        <w:t>/scripts/</w:t>
+      </w:r>
+      <w:proofErr w:type="spellStart"/>
+      <w:r>
+        <w:t>03_calcs_CrFr_bySizeSmLg.R</w:t>
+      </w:r>
+      <w:proofErr w:type="spellEnd"/>
     </w:p>
     <w:p/>
     <w:p>
@@ -59,7 +72,15 @@
         <w:pStyle w:val="Heading2"/>
       </w:pPr>
       <w:r>
-        <w:t>Counts per mL (cpm)</w:t>
+        <w:t>Counts per mL (</w:t>
+      </w:r>
+      <w:proofErr w:type="spellStart"/>
+      <w:r>
+        <w:t>cpm</w:t>
+      </w:r>
+      <w:proofErr w:type="spellEnd"/>
+      <w:r>
+        <w:t>)</w:t>
       </w:r>
     </w:p>
     <w:p>
@@ -70,13 +91,44 @@
         <w:t xml:space="preserve">see </w:t>
       </w:r>
       <w:r>
-        <w:t>Equations for Microplankton Analysis.docx</w:t>
-      </w:r>
-    </w:p>
-    <w:p>
-      <w:r>
-        <w:t>cpm = counts/(propCntd*pres_fact*vol_set_ml</w:t>
-      </w:r>
+        <w:t xml:space="preserve">Equations for Microplankton </w:t>
+      </w:r>
+      <w:proofErr w:type="spellStart"/>
+      <w:r>
+        <w:t>Analysis.docx</w:t>
+      </w:r>
+      <w:proofErr w:type="spellEnd"/>
+    </w:p>
+    <w:p>
+      <w:proofErr w:type="spellStart"/>
+      <w:r>
+        <w:t>cpm</w:t>
+      </w:r>
+      <w:proofErr w:type="spellEnd"/>
+      <w:r>
+        <w:t xml:space="preserve"> = counts/(</w:t>
+      </w:r>
+      <w:proofErr w:type="spellStart"/>
+      <w:r>
+        <w:t>propCntd</w:t>
+      </w:r>
+      <w:proofErr w:type="spellEnd"/>
+      <w:r>
+        <w:t>*</w:t>
+      </w:r>
+      <w:proofErr w:type="spellStart"/>
+      <w:r>
+        <w:t>pres_fact</w:t>
+      </w:r>
+      <w:proofErr w:type="spellEnd"/>
+      <w:r>
+        <w:t>*</w:t>
+      </w:r>
+      <w:proofErr w:type="spellStart"/>
+      <w:r>
+        <w:t>vol_set_ml</w:t>
+      </w:r>
+      <w:proofErr w:type="spellEnd"/>
       <w:r>
         <w:t>)</w:t>
       </w:r>
@@ -95,7 +147,15 @@
         <w:jc w:val="both"/>
       </w:pPr>
       <w:r>
-        <w:t>1 pg = 0.000001 µg</w:t>
+        <w:t xml:space="preserve">1 </w:t>
+      </w:r>
+      <w:proofErr w:type="spellStart"/>
+      <w:r>
+        <w:t>pg</w:t>
+      </w:r>
+      <w:proofErr w:type="spellEnd"/>
+      <w:r>
+        <w:t xml:space="preserve"> = 0.000001 µg</w:t>
       </w:r>
     </w:p>
     <w:p>
@@ -103,8 +163,13 @@
         <w:jc w:val="both"/>
       </w:pPr>
       <w:r>
-        <w:t>1 µg = 1,000,000 pg</w:t>
-      </w:r>
+        <w:t xml:space="preserve">1 µg = 1,000,000 </w:t>
+      </w:r>
+      <w:proofErr w:type="spellStart"/>
+      <w:r>
+        <w:t>pg</w:t>
+      </w:r>
+      <w:proofErr w:type="spellEnd"/>
     </w:p>
     <w:p>
       <w:pPr>
@@ -130,7 +195,15 @@
         </w:rPr>
       </w:pPr>
       <w:r>
-        <w:t>1 pg mL</w:t>
+        <w:t xml:space="preserve">1 </w:t>
+      </w:r>
+      <w:proofErr w:type="spellStart"/>
+      <w:r>
+        <w:t>pg</w:t>
+      </w:r>
+      <w:proofErr w:type="spellEnd"/>
+      <w:r>
+        <w:t xml:space="preserve"> mL</w:t>
       </w:r>
       <w:r>
         <w:rPr>
@@ -280,7 +353,15 @@
         <w:t>-1</w:t>
       </w:r>
       <w:r>
-        <w:t xml:space="preserve"> = pg C m</w:t>
+        <w:t xml:space="preserve"> = </w:t>
+      </w:r>
+      <w:proofErr w:type="spellStart"/>
+      <w:r>
+        <w:t>pg</w:t>
+      </w:r>
+      <w:proofErr w:type="spellEnd"/>
+      <w:r>
+        <w:t xml:space="preserve"> C m</w:t>
       </w:r>
       <w:r>
         <w:t xml:space="preserve"> </w:t>
@@ -312,7 +393,11 @@
         <w:pStyle w:val="Heading3"/>
       </w:pPr>
       <w:r>
-        <w:t>see volume dimensions-to µm</w:t>
+        <w:t>see volume dimensions-to µ</w:t>
+      </w:r>
+      <w:proofErr w:type="spellStart"/>
+      <w:r>
+        <w:t>m</w:t>
       </w:r>
       <w:r>
         <w:rPr>
@@ -320,12 +405,18 @@
         </w:rPr>
         <w:t>3</w:t>
       </w:r>
+      <w:proofErr w:type="spellEnd"/>
       <w:r>
         <w:t xml:space="preserve">-conversions in </w:t>
       </w:r>
       <w:r>
-        <w:t>Equations for Microplankton Analysis.docx</w:t>
-      </w:r>
+        <w:t xml:space="preserve">Equations for Microplankton </w:t>
+      </w:r>
+      <w:proofErr w:type="spellStart"/>
+      <w:r>
+        <w:t>Analysis.docx</w:t>
+      </w:r>
+      <w:proofErr w:type="spellEnd"/>
     </w:p>
     <w:p/>
     <w:p>
@@ -344,33 +435,146 @@
         <w:t xml:space="preserve">see biomass volume-to-carbon conversions in </w:t>
       </w:r>
       <w:r>
-        <w:t>Equations for Microplankton Analysis.docx</w:t>
-      </w:r>
-    </w:p>
-    <w:p>
-      <w:r>
-        <w:t>bio_pgC_ml = tot_biomass_pgC/(propCntd*pres_fact*vol_set_ml)</w:t>
-      </w:r>
-    </w:p>
-    <w:p>
-      <w:r>
-        <w:t>bio_ugC_l = bio_pgC_ml*.001</w:t>
+        <w:t xml:space="preserve">Equations for Microplankton </w:t>
+      </w:r>
+      <w:proofErr w:type="spellStart"/>
+      <w:r>
+        <w:t>Analysis.docx</w:t>
+      </w:r>
+      <w:proofErr w:type="spellEnd"/>
+    </w:p>
+    <w:p>
+      <w:proofErr w:type="spellStart"/>
+      <w:r>
+        <w:t>bio_pgC_ml</w:t>
+      </w:r>
+      <w:proofErr w:type="spellEnd"/>
+      <w:r>
+        <w:t xml:space="preserve"> = </w:t>
+      </w:r>
+      <w:proofErr w:type="spellStart"/>
+      <w:r>
+        <w:t>tot_biomass_pgC</w:t>
+      </w:r>
+      <w:proofErr w:type="spellEnd"/>
+      <w:r>
+        <w:t>/(</w:t>
+      </w:r>
+      <w:proofErr w:type="spellStart"/>
+      <w:r>
+        <w:t>propCntd</w:t>
+      </w:r>
+      <w:proofErr w:type="spellEnd"/>
+      <w:r>
+        <w:t>*</w:t>
+      </w:r>
+      <w:proofErr w:type="spellStart"/>
+      <w:r>
+        <w:t>pres_fact</w:t>
+      </w:r>
+      <w:proofErr w:type="spellEnd"/>
+      <w:r>
+        <w:t>*</w:t>
+      </w:r>
+      <w:proofErr w:type="spellStart"/>
+      <w:r>
+        <w:t>vol_set_ml</w:t>
+      </w:r>
+      <w:proofErr w:type="spellEnd"/>
+      <w:r>
+        <w:t>)</w:t>
+      </w:r>
+    </w:p>
+    <w:p>
+      <w:proofErr w:type="spellStart"/>
+      <w:r>
+        <w:t>bio_ugC_l</w:t>
+      </w:r>
+      <w:proofErr w:type="spellEnd"/>
+      <w:r>
+        <w:t xml:space="preserve"> = </w:t>
+      </w:r>
+      <w:proofErr w:type="spellStart"/>
+      <w:r>
+        <w:t>bio_pgC_ml</w:t>
+      </w:r>
+      <w:proofErr w:type="spellEnd"/>
+      <w:r>
+        <w:t>*.001</w:t>
       </w:r>
     </w:p>
     <w:p/>
     <w:p>
       <w:r>
-        <w:t>When calculating straight pgC to µgC , not per mL or L, as in pgC c</w:t>
+        <w:t xml:space="preserve">When calculating straight </w:t>
+      </w:r>
+      <w:proofErr w:type="spellStart"/>
+      <w:r>
+        <w:t>pgC</w:t>
+      </w:r>
+      <w:proofErr w:type="spellEnd"/>
+      <w:r>
+        <w:t xml:space="preserve"> to µ</w:t>
+      </w:r>
+      <w:proofErr w:type="spellStart"/>
+      <w:r>
+        <w:t>gC</w:t>
+      </w:r>
+      <w:proofErr w:type="spellEnd"/>
+      <w:r>
+        <w:t xml:space="preserve"> , not per mL or L, as in </w:t>
+      </w:r>
+      <w:proofErr w:type="spellStart"/>
+      <w:r>
+        <w:t>pgC</w:t>
+      </w:r>
+      <w:proofErr w:type="spellEnd"/>
+      <w:r>
+        <w:t xml:space="preserve"> c</w:t>
       </w:r>
       <w:r>
         <w:rPr>
           <w:vertAlign w:val="superscript"/>
         </w:rPr>
+        <w:t>-</w:t>
+      </w:r>
+      <w:proofErr w:type="spellStart"/>
+      <w:r>
+        <w:rPr>
+          <w:vertAlign w:val="superscript"/>
+        </w:rPr>
+        <w:t>1</w:t>
+      </w:r>
+      <w:r>
+        <w:t>d</w:t>
+      </w:r>
+      <w:proofErr w:type="spellEnd"/>
+      <w:r>
+        <w:rPr>
+          <w:vertAlign w:val="superscript"/>
+        </w:rPr>
         <w:t>-1</w:t>
       </w:r>
       <w:r>
+        <w:t xml:space="preserve"> to µg C c</w:t>
+      </w:r>
+      <w:r>
+        <w:rPr>
+          <w:vertAlign w:val="superscript"/>
+        </w:rPr>
+        <w:t>-</w:t>
+      </w:r>
+      <w:proofErr w:type="spellStart"/>
+      <w:r>
+        <w:rPr>
+          <w:vertAlign w:val="superscript"/>
+        </w:rPr>
+        <w:t>1</w:t>
+      </w:r>
+      <w:r>
         <w:t>d</w:t>
       </w:r>
+      <w:proofErr w:type="spellEnd"/>
       <w:r>
         <w:rPr>
           <w:vertAlign w:val="superscript"/>
@@ -378,24 +582,6 @@
         <w:t>-1</w:t>
       </w:r>
       <w:r>
-        <w:t xml:space="preserve"> to µg C c</w:t>
-      </w:r>
-      <w:r>
-        <w:rPr>
-          <w:vertAlign w:val="superscript"/>
-        </w:rPr>
-        <w:t>-1</w:t>
-      </w:r>
-      <w:r>
-        <w:t>d</w:t>
-      </w:r>
-      <w:r>
-        <w:rPr>
-          <w:vertAlign w:val="superscript"/>
-        </w:rPr>
-        <w:t>-1</w:t>
-      </w:r>
-      <w:r>
         <w:t>, then use the conversion of:</w:t>
       </w:r>
     </w:p>
@@ -404,7 +590,15 @@
         <w:jc w:val="both"/>
       </w:pPr>
       <w:r>
-        <w:t>1 pg = 0.000001 µg</w:t>
+        <w:t xml:space="preserve">1 </w:t>
+      </w:r>
+      <w:proofErr w:type="spellStart"/>
+      <w:r>
+        <w:t>pg</w:t>
+      </w:r>
+      <w:proofErr w:type="spellEnd"/>
+      <w:r>
+        <w:t xml:space="preserve"> = 0.000001 µg</w:t>
       </w:r>
     </w:p>
     <w:p>
@@ -412,8 +606,13 @@
         <w:jc w:val="both"/>
       </w:pPr>
       <w:r>
-        <w:t>1 µg = 1,000,000 pg</w:t>
-      </w:r>
+        <w:t xml:space="preserve">1 µg = 1,000,000 </w:t>
+      </w:r>
+      <w:proofErr w:type="spellStart"/>
+      <w:r>
+        <w:t>pg</w:t>
+      </w:r>
+      <w:proofErr w:type="spellEnd"/>
     </w:p>
     <w:p/>
     <w:p>
@@ -509,7 +708,23 @@
     </w:p>
     <w:p>
       <w:r>
-        <w:t>V /T * ( lnC -lnE)/n</w:t>
+        <w:t xml:space="preserve">V /T * ( </w:t>
+      </w:r>
+      <w:proofErr w:type="spellStart"/>
+      <w:r>
+        <w:t>lnC</w:t>
+      </w:r>
+      <w:proofErr w:type="spellEnd"/>
+      <w:r>
+        <w:t xml:space="preserve"> -</w:t>
+      </w:r>
+      <w:proofErr w:type="spellStart"/>
+      <w:r>
+        <w:t>lnE</w:t>
+      </w:r>
+      <w:proofErr w:type="spellEnd"/>
+      <w:r>
+        <w:t>)/n</w:t>
       </w:r>
     </w:p>
     <w:p>
@@ -569,7 +784,15 @@
       </w:pPr>
       <w:r>
         <w:lastRenderedPageBreak/>
-        <w:t>Ingestion Rate (aka feeding rate or consumption rate), quantity (biomass pgC, or cell counts) copepod</w:t>
+        <w:t xml:space="preserve">Ingestion Rate (aka feeding rate or consumption rate), quantity (biomass </w:t>
+      </w:r>
+      <w:proofErr w:type="spellStart"/>
+      <w:r>
+        <w:t>pgC</w:t>
+      </w:r>
+      <w:proofErr w:type="spellEnd"/>
+      <w:r>
+        <w:t>, or cell counts) copepod</w:t>
       </w:r>
       <w:r>
         <w:rPr>
@@ -610,12 +833,21 @@
         </w:rPr>
         <w:t xml:space="preserve">Initial means in units of </w:t>
       </w:r>
+      <w:proofErr w:type="spellStart"/>
       <w:r>
         <w:rPr>
           <w:sz w:val="20"/>
           <w:szCs w:val="20"/>
         </w:rPr>
-        <w:t>pgC mL</w:t>
+        <w:t>pgC</w:t>
+      </w:r>
+      <w:proofErr w:type="spellEnd"/>
+      <w:r>
+        <w:rPr>
+          <w:sz w:val="20"/>
+          <w:szCs w:val="20"/>
+        </w:rPr>
+        <w:t xml:space="preserve"> mL</w:t>
       </w:r>
       <w:r>
         <w:rPr>
@@ -704,7 +936,23 @@
           <w:sz w:val="20"/>
           <w:szCs w:val="20"/>
         </w:rPr>
-        <w:t xml:space="preserve"> by dividing the FR pgC copepod</w:t>
+        <w:t xml:space="preserve"> by dividing the FR </w:t>
+      </w:r>
+      <w:proofErr w:type="spellStart"/>
+      <w:r>
+        <w:rPr>
+          <w:sz w:val="20"/>
+          <w:szCs w:val="20"/>
+        </w:rPr>
+        <w:t>pgC</w:t>
+      </w:r>
+      <w:proofErr w:type="spellEnd"/>
+      <w:r>
+        <w:rPr>
+          <w:sz w:val="20"/>
+          <w:szCs w:val="20"/>
+        </w:rPr>
+        <w:t xml:space="preserve"> copepod</w:t>
       </w:r>
       <w:r>
         <w:rPr>
@@ -768,7 +1016,15 @@
         <w:t>I = initial samples</w:t>
       </w:r>
       <w:r>
-        <w:t>, either in pgC mL</w:t>
+        <w:t xml:space="preserve">, either in </w:t>
+      </w:r>
+      <w:proofErr w:type="spellStart"/>
+      <w:r>
+        <w:t>pgC</w:t>
+      </w:r>
+      <w:proofErr w:type="spellEnd"/>
+      <w:r>
+        <w:t xml:space="preserve"> mL</w:t>
       </w:r>
       <w:r>
         <w:rPr>
@@ -850,7 +1106,10 @@
         </w:numPr>
       </w:pPr>
       <w:r>
-        <w:t>Organsim dimensions</w:t>
+        <w:t>Organism</w:t>
+      </w:r>
+      <w:r>
+        <w:t xml:space="preserve"> dimensions</w:t>
       </w:r>
     </w:p>
     <w:p>
@@ -922,10 +1181,7 @@
         </w:numPr>
       </w:pPr>
       <w:r>
-        <w:t xml:space="preserve">Need to calculate the means of the replicates  of the control samples counts </w:t>
-      </w:r>
-      <w:r>
-        <w:t>mL</w:t>
+        <w:t>Need to calculate the means of the replicates  of the control samples counts mL</w:t>
       </w:r>
       <w:r>
         <w:rPr>
@@ -946,10 +1202,7 @@
         </w:numPr>
       </w:pPr>
       <w:r>
-        <w:t xml:space="preserve">Use the individual replicates of the experimental samples </w:t>
-      </w:r>
-      <w:r>
-        <w:t>counts mL</w:t>
+        <w:t>Use the individual replicates of the experimental samples counts mL</w:t>
       </w:r>
       <w:r>
         <w:rPr>
@@ -982,19 +1235,15 @@
         </w:numPr>
       </w:pPr>
       <w:r>
-        <w:t xml:space="preserve">Need to calculate the means of the replicates of the </w:t>
-      </w:r>
-      <w:r>
-        <w:t>initial</w:t>
-      </w:r>
-      <w:r>
-        <w:t xml:space="preserve"> samples </w:t>
-      </w:r>
-      <w:r>
-        <w:t xml:space="preserve">biomass </w:t>
-      </w:r>
-      <w:r>
-        <w:t>pgC mL</w:t>
+        <w:t xml:space="preserve">Need to calculate the means of the replicates of the initial samples biomass </w:t>
+      </w:r>
+      <w:proofErr w:type="spellStart"/>
+      <w:r>
+        <w:t>pgC</w:t>
+      </w:r>
+      <w:proofErr w:type="spellEnd"/>
+      <w:r>
+        <w:t xml:space="preserve"> mL</w:t>
       </w:r>
       <w:r>
         <w:rPr>
@@ -1027,7 +1276,15 @@
         </w:numPr>
       </w:pPr>
       <w:r>
-        <w:t>Abundance, in biomass pgC mL</w:t>
+        <w:t xml:space="preserve">Abundance, in biomass </w:t>
+      </w:r>
+      <w:proofErr w:type="spellStart"/>
+      <w:r>
+        <w:t>pgC</w:t>
+      </w:r>
+      <w:proofErr w:type="spellEnd"/>
+      <w:r>
+        <w:t xml:space="preserve"> mL</w:t>
       </w:r>
       <w:r>
         <w:rPr>
@@ -1036,7 +1293,15 @@
         <w:t>-1</w:t>
       </w:r>
       <w:r>
-        <w:t xml:space="preserve"> or µgC L</w:t>
+        <w:t xml:space="preserve"> or µ</w:t>
+      </w:r>
+      <w:proofErr w:type="spellStart"/>
+      <w:r>
+        <w:t>gC</w:t>
+      </w:r>
+      <w:proofErr w:type="spellEnd"/>
+      <w:r>
+        <w:t xml:space="preserve"> L</w:t>
       </w:r>
       <w:r>
         <w:rPr>
@@ -1050,8 +1315,13 @@
       <w:r>
         <w:t xml:space="preserve">of the initial samples, </w:t>
       </w:r>
-      <w:r>
-        <w:t>pgC mL</w:t>
+      <w:proofErr w:type="spellStart"/>
+      <w:r>
+        <w:t>pgC</w:t>
+      </w:r>
+      <w:proofErr w:type="spellEnd"/>
+      <w:r>
+        <w:t xml:space="preserve"> mL</w:t>
       </w:r>
       <w:r>
         <w:rPr>
@@ -1060,7 +1330,15 @@
         <w:t>-1</w:t>
       </w:r>
       <w:r>
-        <w:t xml:space="preserve"> or µgC L</w:t>
+        <w:t xml:space="preserve"> or µ</w:t>
+      </w:r>
+      <w:proofErr w:type="spellStart"/>
+      <w:r>
+        <w:t>gC</w:t>
+      </w:r>
+      <w:proofErr w:type="spellEnd"/>
+      <w:r>
+        <w:t xml:space="preserve"> L</w:t>
       </w:r>
       <w:r>
         <w:rPr>
@@ -1178,8 +1456,13 @@
         <w:t>e</w:t>
       </w:r>
       <w:r>
-        <w:t xml:space="preserve"> that has everything, volbio_all_cr.Rdata</w:t>
-      </w:r>
+        <w:t xml:space="preserve"> that has everything, </w:t>
+      </w:r>
+      <w:proofErr w:type="spellStart"/>
+      <w:r>
+        <w:t>volbio_all_cr.Rdata</w:t>
+      </w:r>
+      <w:proofErr w:type="spellEnd"/>
     </w:p>
     <w:p>
       <w:pPr>
@@ -1190,8 +1473,37 @@
         </w:numPr>
       </w:pPr>
       <w:r>
-        <w:t>columns include: samp_ev, group_size, exp, rep, cpm, bio_pgC_ml</w:t>
-      </w:r>
+        <w:t xml:space="preserve">columns include: </w:t>
+      </w:r>
+      <w:proofErr w:type="spellStart"/>
+      <w:r>
+        <w:t>samp_ev</w:t>
+      </w:r>
+      <w:proofErr w:type="spellEnd"/>
+      <w:r>
+        <w:t xml:space="preserve">, </w:t>
+      </w:r>
+      <w:proofErr w:type="spellStart"/>
+      <w:r>
+        <w:t>group_size</w:t>
+      </w:r>
+      <w:proofErr w:type="spellEnd"/>
+      <w:r>
+        <w:t xml:space="preserve">, exp, rep, </w:t>
+      </w:r>
+      <w:proofErr w:type="spellStart"/>
+      <w:r>
+        <w:t>cpm</w:t>
+      </w:r>
+      <w:proofErr w:type="spellEnd"/>
+      <w:r>
+        <w:t xml:space="preserve">, </w:t>
+      </w:r>
+      <w:proofErr w:type="spellStart"/>
+      <w:r>
+        <w:t>bio_pgC_ml</w:t>
+      </w:r>
+      <w:proofErr w:type="spellEnd"/>
     </w:p>
     <w:p>
       <w:pPr>
@@ -1202,7 +1514,43 @@
         </w:numPr>
       </w:pPr>
       <w:r>
-        <w:t>Sum up the cpm for the 15 group_size groups, adding all cpm for organisms that fall into those 15 categories, such as, all the small centric diatoms in a sampling event, experimental bottle</w:t>
+        <w:t xml:space="preserve">Sum up the </w:t>
+      </w:r>
+      <w:proofErr w:type="spellStart"/>
+      <w:r>
+        <w:t>cpm</w:t>
+      </w:r>
+      <w:proofErr w:type="spellEnd"/>
+      <w:r>
+        <w:t xml:space="preserve"> for the 1</w:t>
+      </w:r>
+      <w:r>
+        <w:t>7</w:t>
+      </w:r>
+      <w:r>
+        <w:t xml:space="preserve"> </w:t>
+      </w:r>
+      <w:proofErr w:type="spellStart"/>
+      <w:r>
+        <w:t>group_size</w:t>
+      </w:r>
+      <w:proofErr w:type="spellEnd"/>
+      <w:r>
+        <w:t xml:space="preserve"> groups, adding all </w:t>
+      </w:r>
+      <w:proofErr w:type="spellStart"/>
+      <w:r>
+        <w:t>cpm</w:t>
+      </w:r>
+      <w:proofErr w:type="spellEnd"/>
+      <w:r>
+        <w:t xml:space="preserve"> for organisms that fall into those 1</w:t>
+      </w:r>
+      <w:r>
+        <w:t>7</w:t>
+      </w:r>
+      <w:r>
+        <w:t xml:space="preserve"> categories, such as, all the small centric diatoms in a sampling event, experimental bottle</w:t>
       </w:r>
     </w:p>
     <w:p>
@@ -1214,8 +1562,147 @@
         </w:numPr>
       </w:pPr>
       <w:r>
-        <w:t>15 major taxa groups abbreviations: ChlSm, ChlLg, CilSm, CilLg, CyanoSm, CyanoLg, CenDiaLg, CenDiaSm, PenDiaSm, PenDiaLg, DinoLg, FlagSm, FlagLg, UnidSm, UnidLg</w:t>
-      </w:r>
+        <w:t>1</w:t>
+      </w:r>
+      <w:r>
+        <w:t>7</w:t>
+      </w:r>
+      <w:r>
+        <w:t xml:space="preserve"> major taxa groups abbreviations: </w:t>
+      </w:r>
+      <w:proofErr w:type="spellStart"/>
+      <w:r>
+        <w:t>ChlSm</w:t>
+      </w:r>
+      <w:proofErr w:type="spellEnd"/>
+      <w:r>
+        <w:t xml:space="preserve">, </w:t>
+      </w:r>
+      <w:proofErr w:type="spellStart"/>
+      <w:r>
+        <w:t>ChlLg</w:t>
+      </w:r>
+      <w:proofErr w:type="spellEnd"/>
+      <w:r>
+        <w:t xml:space="preserve">, </w:t>
+      </w:r>
+      <w:proofErr w:type="spellStart"/>
+      <w:r>
+        <w:t>CilSm</w:t>
+      </w:r>
+      <w:proofErr w:type="spellEnd"/>
+      <w:r>
+        <w:t xml:space="preserve">, </w:t>
+      </w:r>
+      <w:proofErr w:type="spellStart"/>
+      <w:r>
+        <w:t>CilLg</w:t>
+      </w:r>
+      <w:proofErr w:type="spellEnd"/>
+      <w:r>
+        <w:t xml:space="preserve">, </w:t>
+      </w:r>
+      <w:proofErr w:type="spellStart"/>
+      <w:r>
+        <w:t>CyanoSm</w:t>
+      </w:r>
+      <w:proofErr w:type="spellEnd"/>
+      <w:r>
+        <w:t xml:space="preserve">, </w:t>
+      </w:r>
+      <w:proofErr w:type="spellStart"/>
+      <w:r>
+        <w:t>CyanoLg</w:t>
+      </w:r>
+      <w:proofErr w:type="spellEnd"/>
+      <w:r>
+        <w:t xml:space="preserve">, </w:t>
+      </w:r>
+      <w:proofErr w:type="spellStart"/>
+      <w:r>
+        <w:t>CenDiaLg</w:t>
+      </w:r>
+      <w:proofErr w:type="spellEnd"/>
+      <w:r>
+        <w:t xml:space="preserve">, </w:t>
+      </w:r>
+      <w:proofErr w:type="spellStart"/>
+      <w:r>
+        <w:t>CenDiaSm</w:t>
+      </w:r>
+      <w:proofErr w:type="spellEnd"/>
+      <w:r>
+        <w:t xml:space="preserve">, </w:t>
+      </w:r>
+      <w:proofErr w:type="spellStart"/>
+      <w:r>
+        <w:t>ChnDiaLg</w:t>
+      </w:r>
+      <w:proofErr w:type="spellEnd"/>
+      <w:r>
+        <w:t xml:space="preserve">, </w:t>
+      </w:r>
+      <w:proofErr w:type="spellStart"/>
+      <w:r>
+        <w:t>ChnDiaSm</w:t>
+      </w:r>
+      <w:proofErr w:type="spellEnd"/>
+      <w:r>
+        <w:t xml:space="preserve">, </w:t>
+      </w:r>
+      <w:proofErr w:type="spellStart"/>
+      <w:r>
+        <w:t>PenDiaSm</w:t>
+      </w:r>
+      <w:proofErr w:type="spellEnd"/>
+      <w:r>
+        <w:t xml:space="preserve">, </w:t>
+      </w:r>
+      <w:proofErr w:type="spellStart"/>
+      <w:r>
+        <w:t>PenDiaLg</w:t>
+      </w:r>
+      <w:proofErr w:type="spellEnd"/>
+      <w:r>
+        <w:t xml:space="preserve">, </w:t>
+      </w:r>
+      <w:proofErr w:type="spellStart"/>
+      <w:r>
+        <w:t>DinoLg</w:t>
+      </w:r>
+      <w:proofErr w:type="spellEnd"/>
+      <w:r>
+        <w:t xml:space="preserve">, </w:t>
+      </w:r>
+      <w:proofErr w:type="spellStart"/>
+      <w:r>
+        <w:t>FlagSm</w:t>
+      </w:r>
+      <w:proofErr w:type="spellEnd"/>
+      <w:r>
+        <w:t xml:space="preserve">, </w:t>
+      </w:r>
+      <w:proofErr w:type="spellStart"/>
+      <w:r>
+        <w:t>FlagLg</w:t>
+      </w:r>
+      <w:proofErr w:type="spellEnd"/>
+      <w:r>
+        <w:t xml:space="preserve">, </w:t>
+      </w:r>
+      <w:proofErr w:type="spellStart"/>
+      <w:r>
+        <w:t>UnidSm</w:t>
+      </w:r>
+      <w:proofErr w:type="spellEnd"/>
+      <w:r>
+        <w:t xml:space="preserve">, </w:t>
+      </w:r>
+      <w:proofErr w:type="spellStart"/>
+      <w:r>
+        <w:t>UnidLg</w:t>
+      </w:r>
+      <w:proofErr w:type="spellEnd"/>
     </w:p>
     <w:p>
       <w:pPr>
@@ -1226,7 +1713,15 @@
         </w:numPr>
       </w:pPr>
       <w:r>
-        <w:t>Create a data frame with only the C and E cpm columns (the control samples and the experimental samples).</w:t>
+        <w:t xml:space="preserve">Create a data frame with only the C and E </w:t>
+      </w:r>
+      <w:proofErr w:type="spellStart"/>
+      <w:r>
+        <w:t>cpm</w:t>
+      </w:r>
+      <w:proofErr w:type="spellEnd"/>
+      <w:r>
+        <w:t xml:space="preserve"> columns (the control samples and the experimental samples).</w:t>
       </w:r>
     </w:p>
     <w:p>
@@ -1262,7 +1757,23 @@
         <w:t>l</w:t>
       </w:r>
       <w:r>
-        <w:t xml:space="preserve"> means across the three replicates. When writing the group_by argument, leave out the rep column so that what remains in the data frame is  one row for each individiual organism/size and the mean of the control sample counts per ml</w:t>
+        <w:t xml:space="preserve"> means across the three replicates. When writing the </w:t>
+      </w:r>
+      <w:proofErr w:type="spellStart"/>
+      <w:r>
+        <w:t>group_by</w:t>
+      </w:r>
+      <w:proofErr w:type="spellEnd"/>
+      <w:r>
+        <w:t xml:space="preserve"> argument, leave out the rep column so that what remains in the data frame is  one row for each </w:t>
+      </w:r>
+      <w:proofErr w:type="spellStart"/>
+      <w:r>
+        <w:t>individiual</w:t>
+      </w:r>
+      <w:proofErr w:type="spellEnd"/>
+      <w:r>
+        <w:t xml:space="preserve"> organism/size and the mean of the control sample counts per ml</w:t>
       </w:r>
       <w:r>
         <w:t>.</w:t>
@@ -1277,7 +1788,15 @@
         </w:numPr>
       </w:pPr>
       <w:r>
-        <w:t>Since clearance rate needs the mean control samples and the three replicates experimental samples, join those two data frames into one. This will necessarily include the rep column, since we need the experimental samples individucal replicate counts or biomass for the calculation.</w:t>
+        <w:t xml:space="preserve">Since clearance rate needs the mean control samples and the three replicates experimental samples, join those two data frames into one. This will necessarily include the rep column, since we need the experimental samples </w:t>
+      </w:r>
+      <w:proofErr w:type="spellStart"/>
+      <w:r>
+        <w:t>individucal</w:t>
+      </w:r>
+      <w:proofErr w:type="spellEnd"/>
+      <w:r>
+        <w:t xml:space="preserve"> replicate counts or biomass for the calculation.</w:t>
       </w:r>
     </w:p>
     <w:p>
@@ -1363,8 +1882,13 @@
       <w:r>
         <w:t xml:space="preserve">Make a </w:t>
       </w:r>
-      <w:r>
-        <w:t>df that combines rep CR with mean CR</w:t>
+      <w:proofErr w:type="spellStart"/>
+      <w:r>
+        <w:t>df</w:t>
+      </w:r>
+      <w:proofErr w:type="spellEnd"/>
+      <w:r>
+        <w:t xml:space="preserve"> that combines rep CR with mean CR</w:t>
       </w:r>
       <w:r>
         <w:t>, to u</w:t>
@@ -1440,7 +1964,15 @@
         <w:t xml:space="preserve"> samples data frame, apply the mean function to biomass per ml</w:t>
       </w:r>
       <w:r>
-        <w:t xml:space="preserve"> (bio_pgC_ml)</w:t>
+        <w:t xml:space="preserve"> (</w:t>
+      </w:r>
+      <w:proofErr w:type="spellStart"/>
+      <w:r>
+        <w:t>bio_pgC_ml</w:t>
+      </w:r>
+      <w:proofErr w:type="spellEnd"/>
+      <w:r>
+        <w:t>)</w:t>
       </w:r>
       <w:r>
         <w:t>, to get the contro</w:t>
@@ -1449,7 +1981,15 @@
         <w:t>l</w:t>
       </w:r>
       <w:r>
-        <w:t xml:space="preserve"> means across the three replicates. When writing the group_by argument, leave out the rep column so that what remains in the data frame is  one row for each </w:t>
+        <w:t xml:space="preserve"> means across the three replicates. When writing the </w:t>
+      </w:r>
+      <w:proofErr w:type="spellStart"/>
+      <w:r>
+        <w:t>group_by</w:t>
+      </w:r>
+      <w:proofErr w:type="spellEnd"/>
+      <w:r>
+        <w:t xml:space="preserve"> argument, leave out the rep column so that what remains in the data frame is  one row for each </w:t>
       </w:r>
       <w:r>
         <w:t>individual</w:t>
@@ -1547,7 +2087,15 @@
         </w:numPr>
       </w:pPr>
       <w:r>
-        <w:t>Make a df that combines rep FR with mean FR</w:t>
+        <w:t xml:space="preserve">Make a </w:t>
+      </w:r>
+      <w:proofErr w:type="spellStart"/>
+      <w:r>
+        <w:t>df</w:t>
+      </w:r>
+      <w:proofErr w:type="spellEnd"/>
+      <w:r>
+        <w:t xml:space="preserve"> that combines rep FR with mean FR</w:t>
       </w:r>
       <w:r>
         <w:t>.</w:t>
@@ -1562,7 +2110,15 @@
         </w:numPr>
       </w:pPr>
       <w:r>
-        <w:t xml:space="preserve">For the biomass ingestion rates, add a column that converts FR from pgC </w:t>
+        <w:t xml:space="preserve">For the biomass ingestion rates, add a column that converts FR from </w:t>
+      </w:r>
+      <w:proofErr w:type="spellStart"/>
+      <w:r>
+        <w:t>pgC</w:t>
+      </w:r>
+      <w:proofErr w:type="spellEnd"/>
+      <w:r>
+        <w:t xml:space="preserve"> </w:t>
       </w:r>
       <w:r>
         <w:t>copepod</w:t>
@@ -1583,7 +2139,15 @@
         <w:t>-1</w:t>
       </w:r>
       <w:r>
-        <w:t xml:space="preserve"> to ugC </w:t>
+        <w:t xml:space="preserve"> to </w:t>
+      </w:r>
+      <w:proofErr w:type="spellStart"/>
+      <w:r>
+        <w:t>ugC</w:t>
+      </w:r>
+      <w:proofErr w:type="spellEnd"/>
+      <w:r>
+        <w:t xml:space="preserve"> </w:t>
       </w:r>
       <w:r>
         <w:t>copepod</w:t>
@@ -1607,7 +2171,15 @@
         <w:t>, since I want to plot in ug.</w:t>
       </w:r>
       <w:r>
-        <w:t xml:space="preserve"> Divide the FR pgC copepod</w:t>
+        <w:t xml:space="preserve"> Divide the FR </w:t>
+      </w:r>
+      <w:proofErr w:type="spellStart"/>
+      <w:r>
+        <w:t>pgC</w:t>
+      </w:r>
+      <w:proofErr w:type="spellEnd"/>
+      <w:r>
+        <w:t xml:space="preserve"> copepod</w:t>
       </w:r>
       <w:r>
         <w:rPr>
@@ -1657,7 +2229,15 @@
         </w:numPr>
       </w:pPr>
       <w:r>
-        <w:t>Sum the counts per ml (cpm), grouping by sampling event, taxa group, experiment (Control, Experimental, Initial, Site water) and replicate</w:t>
+        <w:t>Sum the counts per ml (</w:t>
+      </w:r>
+      <w:proofErr w:type="spellStart"/>
+      <w:r>
+        <w:t>cpm</w:t>
+      </w:r>
+      <w:proofErr w:type="spellEnd"/>
+      <w:r>
+        <w:t>), grouping by sampling event, taxa group, experiment (Control, Experimental, Initial, Site water) and replicate</w:t>
       </w:r>
     </w:p>
     <w:p>
@@ -1669,7 +2249,15 @@
         </w:numPr>
       </w:pPr>
       <w:r>
-        <w:t>Take the mean of the Control cpm three replicates</w:t>
+        <w:t xml:space="preserve">Take the mean of the Control </w:t>
+      </w:r>
+      <w:proofErr w:type="spellStart"/>
+      <w:r>
+        <w:t>cpm</w:t>
+      </w:r>
+      <w:proofErr w:type="spellEnd"/>
+      <w:r>
+        <w:t xml:space="preserve"> three replicates</w:t>
       </w:r>
     </w:p>
     <w:p>
@@ -1719,7 +2307,15 @@
         <w:t xml:space="preserve"> </w:t>
       </w:r>
       <w:r>
-        <w:t>of the clearance rates of each taxa group across all sampling events, but in the summarize command, include na.rm = TRUE so that it will calculate the means of the real numbers and ignore the NAs.</w:t>
+        <w:t xml:space="preserve">of the clearance rates of each taxa group across all sampling events, but in the summarize command, include </w:t>
+      </w:r>
+      <w:proofErr w:type="spellStart"/>
+      <w:r>
+        <w:t>na.rm</w:t>
+      </w:r>
+      <w:proofErr w:type="spellEnd"/>
+      <w:r>
+        <w:t xml:space="preserve"> = TRUE so that it will calculate the means of the real numbers and ignore the NAs.</w:t>
       </w:r>
     </w:p>
     <w:p/>
@@ -1756,7 +2352,15 @@
         <w:pStyle w:val="Heading3"/>
       </w:pPr>
       <w:r>
-        <w:t>Use baseTop5 as the base data frame, for calculating with the Top 5 + Other taxa groups.</w:t>
+        <w:t xml:space="preserve">Use </w:t>
+      </w:r>
+      <w:proofErr w:type="spellStart"/>
+      <w:r>
+        <w:t>baseTop5</w:t>
+      </w:r>
+      <w:proofErr w:type="spellEnd"/>
+      <w:r>
+        <w:t xml:space="preserve"> as the base data frame, for calculating with the Top 5 + Other taxa groups.</w:t>
       </w:r>
     </w:p>
     <w:p>
@@ -1781,11 +2385,34 @@
         </w:numPr>
       </w:pPr>
       <w:r>
-        <w:t xml:space="preserve">Create a df with just the I samples: </w:t>
+        <w:t xml:space="preserve">Create a </w:t>
+      </w:r>
+      <w:proofErr w:type="spellStart"/>
+      <w:r>
+        <w:t>df</w:t>
+      </w:r>
+      <w:proofErr w:type="spellEnd"/>
+      <w:r>
+        <w:t xml:space="preserve"> with just the I samples: </w:t>
       </w:r>
       <w:r>
         <w:br/>
-        <w:t>abundanceI &lt;- baseTop5 %&gt;%  filter(exp == "I")</w:t>
+      </w:r>
+      <w:proofErr w:type="spellStart"/>
+      <w:r>
+        <w:t>abundanceI</w:t>
+      </w:r>
+      <w:proofErr w:type="spellEnd"/>
+      <w:r>
+        <w:t xml:space="preserve"> &lt;- </w:t>
+      </w:r>
+      <w:proofErr w:type="spellStart"/>
+      <w:r>
+        <w:t>baseTop5</w:t>
+      </w:r>
+      <w:proofErr w:type="spellEnd"/>
+      <w:r>
+        <w:t xml:space="preserve"> %&gt;%  filter(exp == "I")</w:t>
       </w:r>
     </w:p>
     <w:p>
@@ -1797,7 +2424,15 @@
         </w:numPr>
       </w:pPr>
       <w:r>
-        <w:t>Calculate the means of the replicates of biomass pgC mL</w:t>
+        <w:t xml:space="preserve">Calculate the means of the replicates of biomass </w:t>
+      </w:r>
+      <w:proofErr w:type="spellStart"/>
+      <w:r>
+        <w:t>pgC</w:t>
+      </w:r>
+      <w:proofErr w:type="spellEnd"/>
+      <w:r>
+        <w:t xml:space="preserve"> mL</w:t>
       </w:r>
       <w:r>
         <w:rPr>
@@ -1817,8 +2452,29 @@
           <w:numId w:val="6"/>
         </w:numPr>
       </w:pPr>
-      <w:r>
-        <w:t xml:space="preserve">group_by(samp_ev, taxaGroup) %&gt;% </w:t>
+      <w:proofErr w:type="spellStart"/>
+      <w:r>
+        <w:t>group_by</w:t>
+      </w:r>
+      <w:proofErr w:type="spellEnd"/>
+      <w:r>
+        <w:t>(</w:t>
+      </w:r>
+      <w:proofErr w:type="spellStart"/>
+      <w:r>
+        <w:t>samp_ev</w:t>
+      </w:r>
+      <w:proofErr w:type="spellEnd"/>
+      <w:r>
+        <w:t xml:space="preserve">, </w:t>
+      </w:r>
+      <w:proofErr w:type="spellStart"/>
+      <w:r>
+        <w:t>taxaGroup</w:t>
+      </w:r>
+      <w:proofErr w:type="spellEnd"/>
+      <w:r>
+        <w:t xml:space="preserve">) %&gt;% </w:t>
       </w:r>
     </w:p>
     <w:p>
@@ -1830,7 +2486,31 @@
         </w:numPr>
       </w:pPr>
       <w:r>
-        <w:t xml:space="preserve">  summarise(mnBpmItxEv = mean(bio_pgC_ml), </w:t>
+        <w:t xml:space="preserve">  </w:t>
+      </w:r>
+      <w:proofErr w:type="spellStart"/>
+      <w:r>
+        <w:t>summarise</w:t>
+      </w:r>
+      <w:proofErr w:type="spellEnd"/>
+      <w:r>
+        <w:t>(</w:t>
+      </w:r>
+      <w:proofErr w:type="spellStart"/>
+      <w:r>
+        <w:t>mnBpmItxEv</w:t>
+      </w:r>
+      <w:proofErr w:type="spellEnd"/>
+      <w:r>
+        <w:t xml:space="preserve"> = mean(</w:t>
+      </w:r>
+      <w:proofErr w:type="spellStart"/>
+      <w:r>
+        <w:t>bio_pgC_ml</w:t>
+      </w:r>
+      <w:proofErr w:type="spellEnd"/>
+      <w:r>
+        <w:t xml:space="preserve">), </w:t>
       </w:r>
     </w:p>
     <w:p>
@@ -1854,7 +2534,15 @@
         </w:numPr>
       </w:pPr>
       <w:r>
-        <w:t xml:space="preserve">  as.data.frame() %&gt;% </w:t>
+        <w:t xml:space="preserve">  </w:t>
+      </w:r>
+      <w:proofErr w:type="spellStart"/>
+      <w:r>
+        <w:t>as.data.frame</w:t>
+      </w:r>
+      <w:proofErr w:type="spellEnd"/>
+      <w:r>
+        <w:t xml:space="preserve">() %&gt;% </w:t>
       </w:r>
     </w:p>
     <w:p>
@@ -1866,7 +2554,15 @@
         </w:numPr>
       </w:pPr>
       <w:r>
-        <w:t xml:space="preserve">  rename(event = samp_ev)</w:t>
+        <w:t xml:space="preserve">  rename(event = </w:t>
+      </w:r>
+      <w:proofErr w:type="spellStart"/>
+      <w:r>
+        <w:t>samp_ev</w:t>
+      </w:r>
+      <w:proofErr w:type="spellEnd"/>
+      <w:r>
+        <w:t>)</w:t>
       </w:r>
     </w:p>
     <w:p>
@@ -1890,11 +2586,34 @@
         </w:numPr>
       </w:pPr>
       <w:r>
-        <w:t xml:space="preserve">Create a df with just the S samples: </w:t>
+        <w:t xml:space="preserve">Create a </w:t>
+      </w:r>
+      <w:proofErr w:type="spellStart"/>
+      <w:r>
+        <w:t>df</w:t>
+      </w:r>
+      <w:proofErr w:type="spellEnd"/>
+      <w:r>
+        <w:t xml:space="preserve"> with just the S samples: </w:t>
       </w:r>
       <w:r>
         <w:br/>
-        <w:t>abundanceS &lt;- baseTop5 %&gt;%  filter(exp == "S")</w:t>
+      </w:r>
+      <w:proofErr w:type="spellStart"/>
+      <w:r>
+        <w:t>abundanceS</w:t>
+      </w:r>
+      <w:proofErr w:type="spellEnd"/>
+      <w:r>
+        <w:t xml:space="preserve"> &lt;- </w:t>
+      </w:r>
+      <w:proofErr w:type="spellStart"/>
+      <w:r>
+        <w:t>baseTop5</w:t>
+      </w:r>
+      <w:proofErr w:type="spellEnd"/>
+      <w:r>
+        <w:t xml:space="preserve"> %&gt;%  filter(exp == "S")</w:t>
       </w:r>
     </w:p>
     <w:p>
@@ -1906,7 +2625,15 @@
         </w:numPr>
       </w:pPr>
       <w:r>
-        <w:t>Calculate the means of the replicates of biomass pgC mL</w:t>
+        <w:t xml:space="preserve">Calculate the means of the replicates of biomass </w:t>
+      </w:r>
+      <w:proofErr w:type="spellStart"/>
+      <w:r>
+        <w:t>pgC</w:t>
+      </w:r>
+      <w:proofErr w:type="spellEnd"/>
+      <w:r>
+        <w:t xml:space="preserve"> mL</w:t>
       </w:r>
       <w:r>
         <w:rPr>
@@ -1926,9 +2653,30 @@
           <w:numId w:val="7"/>
         </w:numPr>
       </w:pPr>
+      <w:proofErr w:type="spellStart"/>
       <w:r>
         <w:lastRenderedPageBreak/>
-        <w:t xml:space="preserve">group_by(samp_ev, taxaGroup) %&gt;% </w:t>
+        <w:t>group_by</w:t>
+      </w:r>
+      <w:proofErr w:type="spellEnd"/>
+      <w:r>
+        <w:t>(</w:t>
+      </w:r>
+      <w:proofErr w:type="spellStart"/>
+      <w:r>
+        <w:t>samp_ev</w:t>
+      </w:r>
+      <w:proofErr w:type="spellEnd"/>
+      <w:r>
+        <w:t xml:space="preserve">, </w:t>
+      </w:r>
+      <w:proofErr w:type="spellStart"/>
+      <w:r>
+        <w:t>taxaGroup</w:t>
+      </w:r>
+      <w:proofErr w:type="spellEnd"/>
+      <w:r>
+        <w:t xml:space="preserve">) %&gt;% </w:t>
       </w:r>
     </w:p>
     <w:p>
@@ -1940,7 +2688,55 @@
         </w:numPr>
       </w:pPr>
       <w:r>
-        <w:t xml:space="preserve">  summarise(mnBpmStxEv = sum(bio_pgC_ml), # sum the biomass, pgC per ml by taxaGroup, per samp_ev. This will sum all the various entries that make up the “Other” taxa group, and all the different sizes of each of the top 5 taxa groups</w:t>
+        <w:t xml:space="preserve">  </w:t>
+      </w:r>
+      <w:proofErr w:type="spellStart"/>
+      <w:r>
+        <w:t>summarise</w:t>
+      </w:r>
+      <w:proofErr w:type="spellEnd"/>
+      <w:r>
+        <w:t>(</w:t>
+      </w:r>
+      <w:proofErr w:type="spellStart"/>
+      <w:r>
+        <w:t>mnBpmStxEv</w:t>
+      </w:r>
+      <w:proofErr w:type="spellEnd"/>
+      <w:r>
+        <w:t xml:space="preserve"> = sum(</w:t>
+      </w:r>
+      <w:proofErr w:type="spellStart"/>
+      <w:r>
+        <w:t>bio_pgC_ml</w:t>
+      </w:r>
+      <w:proofErr w:type="spellEnd"/>
+      <w:r>
+        <w:t xml:space="preserve">), # sum the biomass, </w:t>
+      </w:r>
+      <w:proofErr w:type="spellStart"/>
+      <w:r>
+        <w:t>pgC</w:t>
+      </w:r>
+      <w:proofErr w:type="spellEnd"/>
+      <w:r>
+        <w:t xml:space="preserve"> per ml by </w:t>
+      </w:r>
+      <w:proofErr w:type="spellStart"/>
+      <w:r>
+        <w:t>taxaGroup</w:t>
+      </w:r>
+      <w:proofErr w:type="spellEnd"/>
+      <w:r>
+        <w:t xml:space="preserve">, per </w:t>
+      </w:r>
+      <w:proofErr w:type="spellStart"/>
+      <w:r>
+        <w:t>samp_ev</w:t>
+      </w:r>
+      <w:proofErr w:type="spellEnd"/>
+      <w:r>
+        <w:t>. This will sum all the various entries that make up the “Other” taxa group, and all the different sizes of each of the top 5 taxa groups</w:t>
       </w:r>
     </w:p>
     <w:p>
@@ -1964,7 +2760,15 @@
         </w:numPr>
       </w:pPr>
       <w:r>
-        <w:t xml:space="preserve">  as.data.frame() %&gt;% </w:t>
+        <w:t xml:space="preserve">  </w:t>
+      </w:r>
+      <w:proofErr w:type="spellStart"/>
+      <w:r>
+        <w:t>as.data.frame</w:t>
+      </w:r>
+      <w:proofErr w:type="spellEnd"/>
+      <w:r>
+        <w:t xml:space="preserve">() %&gt;% </w:t>
       </w:r>
     </w:p>
     <w:p>
@@ -1976,7 +2780,15 @@
         </w:numPr>
       </w:pPr>
       <w:r>
-        <w:t xml:space="preserve">  rename(event = samp_ev)</w:t>
+        <w:t xml:space="preserve">  rename(event = </w:t>
+      </w:r>
+      <w:proofErr w:type="spellStart"/>
+      <w:r>
+        <w:t>samp_ev</w:t>
+      </w:r>
+      <w:proofErr w:type="spellEnd"/>
+      <w:r>
+        <w:t>)</w:t>
       </w:r>
     </w:p>
     <w:p>
@@ -2017,15 +2829,36 @@
         <w:pStyle w:val="ListParagraph"/>
       </w:pPr>
       <w:r>
-        <w:t>### Filter for the intial samples only</w:t>
-      </w:r>
-    </w:p>
-    <w:p>
-      <w:pPr>
-        <w:pStyle w:val="ListParagraph"/>
-      </w:pPr>
-      <w:r>
-        <w:t xml:space="preserve">abundanceI &lt;- baseTop5 %&gt;% </w:t>
+        <w:t xml:space="preserve">### Filter for the </w:t>
+      </w:r>
+      <w:proofErr w:type="spellStart"/>
+      <w:r>
+        <w:t>intial</w:t>
+      </w:r>
+      <w:proofErr w:type="spellEnd"/>
+      <w:r>
+        <w:t xml:space="preserve"> samples only</w:t>
+      </w:r>
+    </w:p>
+    <w:p>
+      <w:pPr>
+        <w:pStyle w:val="ListParagraph"/>
+      </w:pPr>
+      <w:proofErr w:type="spellStart"/>
+      <w:r>
+        <w:t>abundanceI</w:t>
+      </w:r>
+      <w:proofErr w:type="spellEnd"/>
+      <w:r>
+        <w:t xml:space="preserve"> &lt;- </w:t>
+      </w:r>
+      <w:proofErr w:type="spellStart"/>
+      <w:r>
+        <w:t>baseTop5</w:t>
+      </w:r>
+      <w:proofErr w:type="spellEnd"/>
+      <w:r>
+        <w:t xml:space="preserve"> %&gt;% </w:t>
       </w:r>
     </w:p>
     <w:p>
@@ -2041,103 +2874,293 @@
         <w:pStyle w:val="ListParagraph"/>
       </w:pPr>
       <w:r>
-        <w:t>### take the mean of all the biomass in pgC per ml, by event and taxaGroup</w:t>
-      </w:r>
-    </w:p>
-    <w:p>
-      <w:pPr>
-        <w:pStyle w:val="ListParagraph"/>
-      </w:pPr>
-      <w:r>
-        <w:t xml:space="preserve">AImnAgg &lt;- aggregate(bio_pgC_ml ~ samp_ev + taxaGroup, </w:t>
-      </w:r>
-    </w:p>
-    <w:p>
-      <w:pPr>
-        <w:pStyle w:val="ListParagraph"/>
-      </w:pPr>
-      <w:r>
-        <w:t xml:space="preserve">                     data = abundanceI, mean)</w:t>
-      </w:r>
-    </w:p>
-    <w:p>
-      <w:pPr>
-        <w:pStyle w:val="ListParagraph"/>
-      </w:pPr>
-      <w:r>
-        <w:t>### sum up the counts per ml by event and taxaGroup</w:t>
-      </w:r>
-    </w:p>
-    <w:p>
-      <w:pPr>
-        <w:pStyle w:val="ListParagraph"/>
-      </w:pPr>
-      <w:r>
-        <w:t xml:space="preserve">AItotCpmAgg &lt;- aggregate(cpm ~ samp_ev + taxaGroup, </w:t>
-      </w:r>
-    </w:p>
-    <w:p>
-      <w:pPr>
-        <w:pStyle w:val="ListParagraph"/>
-      </w:pPr>
-      <w:r>
-        <w:t xml:space="preserve">                         data = abundanceI, sum)</w:t>
-      </w:r>
-    </w:p>
-    <w:p>
-      <w:pPr>
-        <w:pStyle w:val="ListParagraph"/>
-      </w:pPr>
-      <w:r>
-        <w:t>### Join the two data sets together and rename samp_ev and mean biomass</w:t>
-      </w:r>
-    </w:p>
-    <w:p>
-      <w:pPr>
-        <w:pStyle w:val="ListParagraph"/>
-      </w:pPr>
-      <w:r>
-        <w:t xml:space="preserve">AIbioMnCpm &lt;- left_join(AImnAgg, AItotCpmAgg) %&gt;% </w:t>
-      </w:r>
-    </w:p>
-    <w:p>
-      <w:pPr>
-        <w:pStyle w:val="ListParagraph"/>
-      </w:pPr>
-      <w:r>
-        <w:t xml:space="preserve">  rename(mnBioPgMl=bio_pgC_ml) %&gt;% </w:t>
-      </w:r>
-    </w:p>
-    <w:p>
-      <w:pPr>
-        <w:pStyle w:val="ListParagraph"/>
-      </w:pPr>
-      <w:r>
-        <w:t xml:space="preserve">  rename(event = samp_ev)</w:t>
-      </w:r>
-    </w:p>
-    <w:p>
-      <w:pPr>
-        <w:pStyle w:val="ListParagraph"/>
-      </w:pPr>
-      <w:r>
-        <w:t>### Add a column of biomass in ugC per Liter</w:t>
-      </w:r>
-    </w:p>
-    <w:p>
-      <w:pPr>
-        <w:pStyle w:val="ListParagraph"/>
-      </w:pPr>
-      <w:r>
-        <w:t xml:space="preserve">AIbioMnCpm &lt;- AIbioMnCpm %&gt;% </w:t>
-      </w:r>
-    </w:p>
-    <w:p>
-      <w:pPr>
-        <w:pStyle w:val="ListParagraph"/>
-      </w:pPr>
-      <w:r>
-        <w:t xml:space="preserve">  mutate(mnBioUgL = mnBioPgMl*.001)</w:t>
+        <w:t xml:space="preserve">### take the mean of all the biomass in </w:t>
+      </w:r>
+      <w:proofErr w:type="spellStart"/>
+      <w:r>
+        <w:t>pgC</w:t>
+      </w:r>
+      <w:proofErr w:type="spellEnd"/>
+      <w:r>
+        <w:t xml:space="preserve"> per ml, by event and </w:t>
+      </w:r>
+      <w:proofErr w:type="spellStart"/>
+      <w:r>
+        <w:t>taxaGroup</w:t>
+      </w:r>
+      <w:proofErr w:type="spellEnd"/>
+    </w:p>
+    <w:p>
+      <w:pPr>
+        <w:pStyle w:val="ListParagraph"/>
+      </w:pPr>
+      <w:proofErr w:type="spellStart"/>
+      <w:r>
+        <w:t>AImnAgg</w:t>
+      </w:r>
+      <w:proofErr w:type="spellEnd"/>
+      <w:r>
+        <w:t xml:space="preserve"> &lt;- aggregate(</w:t>
+      </w:r>
+      <w:proofErr w:type="spellStart"/>
+      <w:r>
+        <w:t>bio_pgC_ml</w:t>
+      </w:r>
+      <w:proofErr w:type="spellEnd"/>
+      <w:r>
+        <w:t xml:space="preserve"> ~ </w:t>
+      </w:r>
+      <w:proofErr w:type="spellStart"/>
+      <w:r>
+        <w:t>samp_ev</w:t>
+      </w:r>
+      <w:proofErr w:type="spellEnd"/>
+      <w:r>
+        <w:t xml:space="preserve"> + </w:t>
+      </w:r>
+      <w:proofErr w:type="spellStart"/>
+      <w:r>
+        <w:t>taxaGroup</w:t>
+      </w:r>
+      <w:proofErr w:type="spellEnd"/>
+      <w:r>
+        <w:t xml:space="preserve">, </w:t>
+      </w:r>
+    </w:p>
+    <w:p>
+      <w:pPr>
+        <w:pStyle w:val="ListParagraph"/>
+      </w:pPr>
+      <w:r>
+        <w:t xml:space="preserve">                     data = </w:t>
+      </w:r>
+      <w:proofErr w:type="spellStart"/>
+      <w:r>
+        <w:t>abundanceI</w:t>
+      </w:r>
+      <w:proofErr w:type="spellEnd"/>
+      <w:r>
+        <w:t>, mean)</w:t>
+      </w:r>
+    </w:p>
+    <w:p>
+      <w:pPr>
+        <w:pStyle w:val="ListParagraph"/>
+      </w:pPr>
+      <w:r>
+        <w:t xml:space="preserve">### sum up the counts per ml by event and </w:t>
+      </w:r>
+      <w:proofErr w:type="spellStart"/>
+      <w:r>
+        <w:t>taxaGroup</w:t>
+      </w:r>
+      <w:proofErr w:type="spellEnd"/>
+    </w:p>
+    <w:p>
+      <w:pPr>
+        <w:pStyle w:val="ListParagraph"/>
+      </w:pPr>
+      <w:proofErr w:type="spellStart"/>
+      <w:r>
+        <w:t>AItotCpmAgg</w:t>
+      </w:r>
+      <w:proofErr w:type="spellEnd"/>
+      <w:r>
+        <w:t xml:space="preserve"> &lt;- aggregate(</w:t>
+      </w:r>
+      <w:proofErr w:type="spellStart"/>
+      <w:r>
+        <w:t>cpm</w:t>
+      </w:r>
+      <w:proofErr w:type="spellEnd"/>
+      <w:r>
+        <w:t xml:space="preserve"> ~ </w:t>
+      </w:r>
+      <w:proofErr w:type="spellStart"/>
+      <w:r>
+        <w:t>samp_ev</w:t>
+      </w:r>
+      <w:proofErr w:type="spellEnd"/>
+      <w:r>
+        <w:t xml:space="preserve"> + </w:t>
+      </w:r>
+      <w:proofErr w:type="spellStart"/>
+      <w:r>
+        <w:t>taxaGroup</w:t>
+      </w:r>
+      <w:proofErr w:type="spellEnd"/>
+      <w:r>
+        <w:t xml:space="preserve">, </w:t>
+      </w:r>
+    </w:p>
+    <w:p>
+      <w:pPr>
+        <w:pStyle w:val="ListParagraph"/>
+      </w:pPr>
+      <w:r>
+        <w:t xml:space="preserve">                         data = </w:t>
+      </w:r>
+      <w:proofErr w:type="spellStart"/>
+      <w:r>
+        <w:t>abundanceI</w:t>
+      </w:r>
+      <w:proofErr w:type="spellEnd"/>
+      <w:r>
+        <w:t>, sum)</w:t>
+      </w:r>
+    </w:p>
+    <w:p>
+      <w:pPr>
+        <w:pStyle w:val="ListParagraph"/>
+      </w:pPr>
+      <w:r>
+        <w:t xml:space="preserve">### Join the two data sets together and rename </w:t>
+      </w:r>
+      <w:proofErr w:type="spellStart"/>
+      <w:r>
+        <w:t>samp_ev</w:t>
+      </w:r>
+      <w:proofErr w:type="spellEnd"/>
+      <w:r>
+        <w:t xml:space="preserve"> and mean biomass</w:t>
+      </w:r>
+    </w:p>
+    <w:p>
+      <w:pPr>
+        <w:pStyle w:val="ListParagraph"/>
+      </w:pPr>
+      <w:proofErr w:type="spellStart"/>
+      <w:r>
+        <w:t>AIbioMnCpm</w:t>
+      </w:r>
+      <w:proofErr w:type="spellEnd"/>
+      <w:r>
+        <w:t xml:space="preserve"> &lt;- </w:t>
+      </w:r>
+      <w:proofErr w:type="spellStart"/>
+      <w:r>
+        <w:t>left_join</w:t>
+      </w:r>
+      <w:proofErr w:type="spellEnd"/>
+      <w:r>
+        <w:t>(</w:t>
+      </w:r>
+      <w:proofErr w:type="spellStart"/>
+      <w:r>
+        <w:t>AImnAgg</w:t>
+      </w:r>
+      <w:proofErr w:type="spellEnd"/>
+      <w:r>
+        <w:t xml:space="preserve">, </w:t>
+      </w:r>
+      <w:proofErr w:type="spellStart"/>
+      <w:r>
+        <w:t>AItotCpmAgg</w:t>
+      </w:r>
+      <w:proofErr w:type="spellEnd"/>
+      <w:r>
+        <w:t xml:space="preserve">) %&gt;% </w:t>
+      </w:r>
+    </w:p>
+    <w:p>
+      <w:pPr>
+        <w:pStyle w:val="ListParagraph"/>
+      </w:pPr>
+      <w:r>
+        <w:t xml:space="preserve">  rename(</w:t>
+      </w:r>
+      <w:proofErr w:type="spellStart"/>
+      <w:r>
+        <w:t>mnBioPgMl</w:t>
+      </w:r>
+      <w:proofErr w:type="spellEnd"/>
+      <w:r>
+        <w:t>=</w:t>
+      </w:r>
+      <w:proofErr w:type="spellStart"/>
+      <w:r>
+        <w:t>bio_pgC_ml</w:t>
+      </w:r>
+      <w:proofErr w:type="spellEnd"/>
+      <w:r>
+        <w:t xml:space="preserve">) %&gt;% </w:t>
+      </w:r>
+    </w:p>
+    <w:p>
+      <w:pPr>
+        <w:pStyle w:val="ListParagraph"/>
+      </w:pPr>
+      <w:r>
+        <w:t xml:space="preserve">  rename(event = </w:t>
+      </w:r>
+      <w:proofErr w:type="spellStart"/>
+      <w:r>
+        <w:t>samp_ev</w:t>
+      </w:r>
+      <w:proofErr w:type="spellEnd"/>
+      <w:r>
+        <w:t>)</w:t>
+      </w:r>
+    </w:p>
+    <w:p>
+      <w:pPr>
+        <w:pStyle w:val="ListParagraph"/>
+      </w:pPr>
+      <w:r>
+        <w:t xml:space="preserve">### Add a column of biomass in </w:t>
+      </w:r>
+      <w:proofErr w:type="spellStart"/>
+      <w:r>
+        <w:t>ugC</w:t>
+      </w:r>
+      <w:proofErr w:type="spellEnd"/>
+      <w:r>
+        <w:t xml:space="preserve"> per Liter</w:t>
+      </w:r>
+    </w:p>
+    <w:p>
+      <w:pPr>
+        <w:pStyle w:val="ListParagraph"/>
+      </w:pPr>
+      <w:proofErr w:type="spellStart"/>
+      <w:r>
+        <w:t>AIbioMnCpm</w:t>
+      </w:r>
+      <w:proofErr w:type="spellEnd"/>
+      <w:r>
+        <w:t xml:space="preserve"> &lt;- </w:t>
+      </w:r>
+      <w:proofErr w:type="spellStart"/>
+      <w:r>
+        <w:t>AIbioMnCpm</w:t>
+      </w:r>
+      <w:proofErr w:type="spellEnd"/>
+      <w:r>
+        <w:t xml:space="preserve"> %&gt;% </w:t>
+      </w:r>
+    </w:p>
+    <w:p>
+      <w:pPr>
+        <w:pStyle w:val="ListParagraph"/>
+      </w:pPr>
+      <w:r>
+        <w:t xml:space="preserve">  mutate(</w:t>
+      </w:r>
+      <w:proofErr w:type="spellStart"/>
+      <w:r>
+        <w:t>mnBioUgL</w:t>
+      </w:r>
+      <w:proofErr w:type="spellEnd"/>
+      <w:r>
+        <w:t xml:space="preserve"> = </w:t>
+      </w:r>
+      <w:proofErr w:type="spellStart"/>
+      <w:r>
+        <w:t>mnBioPgMl</w:t>
+      </w:r>
+      <w:proofErr w:type="spellEnd"/>
+      <w:r>
+        <w:t>*.001)</w:t>
       </w:r>
     </w:p>
     <w:p>
@@ -2166,15 +3189,36 @@
         <w:pStyle w:val="ListParagraph"/>
       </w:pPr>
       <w:r>
-        <w:t>### Filter for the intial samples only</w:t>
-      </w:r>
-    </w:p>
-    <w:p>
-      <w:pPr>
-        <w:pStyle w:val="ListParagraph"/>
-      </w:pPr>
-      <w:r>
-        <w:t xml:space="preserve">abundanceI &lt;- baseTop5 %&gt;% </w:t>
+        <w:t xml:space="preserve">### Filter for the </w:t>
+      </w:r>
+      <w:proofErr w:type="spellStart"/>
+      <w:r>
+        <w:t>intial</w:t>
+      </w:r>
+      <w:proofErr w:type="spellEnd"/>
+      <w:r>
+        <w:t xml:space="preserve"> samples only</w:t>
+      </w:r>
+    </w:p>
+    <w:p>
+      <w:pPr>
+        <w:pStyle w:val="ListParagraph"/>
+      </w:pPr>
+      <w:proofErr w:type="spellStart"/>
+      <w:r>
+        <w:t>abundanceI</w:t>
+      </w:r>
+      <w:proofErr w:type="spellEnd"/>
+      <w:r>
+        <w:t xml:space="preserve"> &lt;- </w:t>
+      </w:r>
+      <w:proofErr w:type="spellStart"/>
+      <w:r>
+        <w:t>baseTop5</w:t>
+      </w:r>
+      <w:proofErr w:type="spellEnd"/>
+      <w:r>
+        <w:t xml:space="preserve"> %&gt;% </w:t>
       </w:r>
     </w:p>
     <w:p>
@@ -2190,95 +3234,269 @@
         <w:pStyle w:val="ListParagraph"/>
       </w:pPr>
       <w:r>
-        <w:t>### take the mean of all the biomass in pgC per ml, by event and taxaGroup</w:t>
-      </w:r>
-    </w:p>
-    <w:p>
-      <w:pPr>
-        <w:pStyle w:val="ListParagraph"/>
-      </w:pPr>
-      <w:r>
-        <w:t xml:space="preserve">AImnRepsAgg &lt;- aggregate(bio_pgC_ml ~ samp_ev + szesd, </w:t>
-      </w:r>
-    </w:p>
-    <w:p>
-      <w:pPr>
-        <w:pStyle w:val="ListParagraph"/>
-      </w:pPr>
-      <w:r>
-        <w:t xml:space="preserve">                     data = abundanceI, mean)</w:t>
-      </w:r>
-    </w:p>
-    <w:p>
-      <w:pPr>
-        <w:pStyle w:val="ListParagraph"/>
-      </w:pPr>
-      <w:r>
-        <w:t>### sum up the counts per ml by event and taxaGroup</w:t>
-      </w:r>
-    </w:p>
-    <w:p>
-      <w:pPr>
-        <w:pStyle w:val="ListParagraph"/>
-      </w:pPr>
-      <w:r>
-        <w:t xml:space="preserve">AItotCpmAgg &lt;- aggregate(cpm ~ samp_ev + taxaGroup, </w:t>
-      </w:r>
-    </w:p>
-    <w:p>
-      <w:pPr>
-        <w:pStyle w:val="ListParagraph"/>
-      </w:pPr>
-      <w:r>
-        <w:t xml:space="preserve">                         data = abundanceI, sum)</w:t>
-      </w:r>
-    </w:p>
-    <w:p>
-      <w:pPr>
-        <w:pStyle w:val="ListParagraph"/>
-      </w:pPr>
-      <w:r>
-        <w:t>### Join the two data sets together and rename samp_ev and mean biomass</w:t>
-      </w:r>
-    </w:p>
-    <w:p>
-      <w:pPr>
-        <w:pStyle w:val="ListParagraph"/>
-      </w:pPr>
-      <w:r>
-        <w:t xml:space="preserve">AIbioMnCpm &lt;- left_join(AImnAgg, AItotCpmAgg) %&gt;% </w:t>
-      </w:r>
-    </w:p>
-    <w:p>
-      <w:pPr>
-        <w:pStyle w:val="ListParagraph"/>
-      </w:pPr>
-      <w:r>
-        <w:t xml:space="preserve">  rename(mnBioPgMl=bio_pgC_ml) %&gt;% </w:t>
-      </w:r>
-    </w:p>
-    <w:p>
-      <w:pPr>
-        <w:pStyle w:val="ListParagraph"/>
-      </w:pPr>
-      <w:r>
-        <w:t xml:space="preserve">  rename(event = samp_ev)</w:t>
-      </w:r>
-    </w:p>
-    <w:p>
-      <w:pPr>
-        <w:pStyle w:val="ListParagraph"/>
-      </w:pPr>
-      <w:r>
-        <w:t>### Add a column of biomass in ugC per Liter</w:t>
-      </w:r>
-    </w:p>
-    <w:p>
-      <w:pPr>
-        <w:pStyle w:val="ListParagraph"/>
-      </w:pPr>
-      <w:r>
-        <w:t xml:space="preserve">AIbioMnCpm &lt;- AIbioMnCpm %&gt;% </w:t>
+        <w:t xml:space="preserve">### take the mean of all the biomass in </w:t>
+      </w:r>
+      <w:proofErr w:type="spellStart"/>
+      <w:r>
+        <w:t>pgC</w:t>
+      </w:r>
+      <w:proofErr w:type="spellEnd"/>
+      <w:r>
+        <w:t xml:space="preserve"> per ml, by event and </w:t>
+      </w:r>
+      <w:proofErr w:type="spellStart"/>
+      <w:r>
+        <w:t>taxaGroup</w:t>
+      </w:r>
+      <w:proofErr w:type="spellEnd"/>
+    </w:p>
+    <w:p>
+      <w:pPr>
+        <w:pStyle w:val="ListParagraph"/>
+      </w:pPr>
+      <w:proofErr w:type="spellStart"/>
+      <w:r>
+        <w:t>AImnRepsAgg</w:t>
+      </w:r>
+      <w:proofErr w:type="spellEnd"/>
+      <w:r>
+        <w:t xml:space="preserve"> &lt;- aggregate(</w:t>
+      </w:r>
+      <w:proofErr w:type="spellStart"/>
+      <w:r>
+        <w:t>bio_pgC_ml</w:t>
+      </w:r>
+      <w:proofErr w:type="spellEnd"/>
+      <w:r>
+        <w:t xml:space="preserve"> ~ </w:t>
+      </w:r>
+      <w:proofErr w:type="spellStart"/>
+      <w:r>
+        <w:t>samp_ev</w:t>
+      </w:r>
+      <w:proofErr w:type="spellEnd"/>
+      <w:r>
+        <w:t xml:space="preserve"> + </w:t>
+      </w:r>
+      <w:proofErr w:type="spellStart"/>
+      <w:r>
+        <w:t>szesd</w:t>
+      </w:r>
+      <w:proofErr w:type="spellEnd"/>
+      <w:r>
+        <w:t xml:space="preserve">, </w:t>
+      </w:r>
+    </w:p>
+    <w:p>
+      <w:pPr>
+        <w:pStyle w:val="ListParagraph"/>
+      </w:pPr>
+      <w:r>
+        <w:t xml:space="preserve">                     data = </w:t>
+      </w:r>
+      <w:proofErr w:type="spellStart"/>
+      <w:r>
+        <w:t>abundanceI</w:t>
+      </w:r>
+      <w:proofErr w:type="spellEnd"/>
+      <w:r>
+        <w:t>, mean)</w:t>
+      </w:r>
+    </w:p>
+    <w:p>
+      <w:pPr>
+        <w:pStyle w:val="ListParagraph"/>
+      </w:pPr>
+      <w:r>
+        <w:t xml:space="preserve">### sum up the counts per ml by event and </w:t>
+      </w:r>
+      <w:proofErr w:type="spellStart"/>
+      <w:r>
+        <w:t>taxaGroup</w:t>
+      </w:r>
+      <w:proofErr w:type="spellEnd"/>
+    </w:p>
+    <w:p>
+      <w:pPr>
+        <w:pStyle w:val="ListParagraph"/>
+      </w:pPr>
+      <w:proofErr w:type="spellStart"/>
+      <w:r>
+        <w:t>AItotCpmAgg</w:t>
+      </w:r>
+      <w:proofErr w:type="spellEnd"/>
+      <w:r>
+        <w:t xml:space="preserve"> &lt;- aggregate(</w:t>
+      </w:r>
+      <w:proofErr w:type="spellStart"/>
+      <w:r>
+        <w:t>cpm</w:t>
+      </w:r>
+      <w:proofErr w:type="spellEnd"/>
+      <w:r>
+        <w:t xml:space="preserve"> ~ </w:t>
+      </w:r>
+      <w:proofErr w:type="spellStart"/>
+      <w:r>
+        <w:t>samp_ev</w:t>
+      </w:r>
+      <w:proofErr w:type="spellEnd"/>
+      <w:r>
+        <w:t xml:space="preserve"> + </w:t>
+      </w:r>
+      <w:proofErr w:type="spellStart"/>
+      <w:r>
+        <w:t>taxaGroup</w:t>
+      </w:r>
+      <w:proofErr w:type="spellEnd"/>
+      <w:r>
+        <w:t xml:space="preserve">, </w:t>
+      </w:r>
+    </w:p>
+    <w:p>
+      <w:pPr>
+        <w:pStyle w:val="ListParagraph"/>
+      </w:pPr>
+      <w:r>
+        <w:t xml:space="preserve">                         data = </w:t>
+      </w:r>
+      <w:proofErr w:type="spellStart"/>
+      <w:r>
+        <w:t>abundanceI</w:t>
+      </w:r>
+      <w:proofErr w:type="spellEnd"/>
+      <w:r>
+        <w:t>, sum)</w:t>
+      </w:r>
+    </w:p>
+    <w:p>
+      <w:pPr>
+        <w:pStyle w:val="ListParagraph"/>
+      </w:pPr>
+      <w:r>
+        <w:t xml:space="preserve">### Join the two data sets together and rename </w:t>
+      </w:r>
+      <w:proofErr w:type="spellStart"/>
+      <w:r>
+        <w:t>samp_ev</w:t>
+      </w:r>
+      <w:proofErr w:type="spellEnd"/>
+      <w:r>
+        <w:t xml:space="preserve"> and mean biomass</w:t>
+      </w:r>
+    </w:p>
+    <w:p>
+      <w:pPr>
+        <w:pStyle w:val="ListParagraph"/>
+      </w:pPr>
+      <w:proofErr w:type="spellStart"/>
+      <w:r>
+        <w:t>AIbioMnCpm</w:t>
+      </w:r>
+      <w:proofErr w:type="spellEnd"/>
+      <w:r>
+        <w:t xml:space="preserve"> &lt;- </w:t>
+      </w:r>
+      <w:proofErr w:type="spellStart"/>
+      <w:r>
+        <w:t>left_join</w:t>
+      </w:r>
+      <w:proofErr w:type="spellEnd"/>
+      <w:r>
+        <w:t>(</w:t>
+      </w:r>
+      <w:proofErr w:type="spellStart"/>
+      <w:r>
+        <w:t>AImnAgg</w:t>
+      </w:r>
+      <w:proofErr w:type="spellEnd"/>
+      <w:r>
+        <w:t xml:space="preserve">, </w:t>
+      </w:r>
+      <w:proofErr w:type="spellStart"/>
+      <w:r>
+        <w:t>AItotCpmAgg</w:t>
+      </w:r>
+      <w:proofErr w:type="spellEnd"/>
+      <w:r>
+        <w:t xml:space="preserve">) %&gt;% </w:t>
+      </w:r>
+    </w:p>
+    <w:p>
+      <w:pPr>
+        <w:pStyle w:val="ListParagraph"/>
+      </w:pPr>
+      <w:r>
+        <w:t xml:space="preserve">  rename(</w:t>
+      </w:r>
+      <w:proofErr w:type="spellStart"/>
+      <w:r>
+        <w:t>mnBioPgMl</w:t>
+      </w:r>
+      <w:proofErr w:type="spellEnd"/>
+      <w:r>
+        <w:t>=</w:t>
+      </w:r>
+      <w:proofErr w:type="spellStart"/>
+      <w:r>
+        <w:t>bio_pgC_ml</w:t>
+      </w:r>
+      <w:proofErr w:type="spellEnd"/>
+      <w:r>
+        <w:t xml:space="preserve">) %&gt;% </w:t>
+      </w:r>
+    </w:p>
+    <w:p>
+      <w:pPr>
+        <w:pStyle w:val="ListParagraph"/>
+      </w:pPr>
+      <w:r>
+        <w:t xml:space="preserve">  rename(event = </w:t>
+      </w:r>
+      <w:proofErr w:type="spellStart"/>
+      <w:r>
+        <w:t>samp_ev</w:t>
+      </w:r>
+      <w:proofErr w:type="spellEnd"/>
+      <w:r>
+        <w:t>)</w:t>
+      </w:r>
+    </w:p>
+    <w:p>
+      <w:pPr>
+        <w:pStyle w:val="ListParagraph"/>
+      </w:pPr>
+      <w:r>
+        <w:t xml:space="preserve">### Add a column of biomass in </w:t>
+      </w:r>
+      <w:proofErr w:type="spellStart"/>
+      <w:r>
+        <w:t>ugC</w:t>
+      </w:r>
+      <w:proofErr w:type="spellEnd"/>
+      <w:r>
+        <w:t xml:space="preserve"> per Liter</w:t>
+      </w:r>
+    </w:p>
+    <w:p>
+      <w:pPr>
+        <w:pStyle w:val="ListParagraph"/>
+      </w:pPr>
+      <w:proofErr w:type="spellStart"/>
+      <w:r>
+        <w:t>AIbioMnCpm</w:t>
+      </w:r>
+      <w:proofErr w:type="spellEnd"/>
+      <w:r>
+        <w:t xml:space="preserve"> &lt;- </w:t>
+      </w:r>
+      <w:proofErr w:type="spellStart"/>
+      <w:r>
+        <w:t>AIbioMnCpm</w:t>
+      </w:r>
+      <w:proofErr w:type="spellEnd"/>
+      <w:r>
+        <w:t xml:space="preserve"> %&gt;% </w:t>
       </w:r>
     </w:p>
     <w:p>
@@ -2288,7 +3506,23 @@
       </w:pPr>
       <w:r>
         <w:lastRenderedPageBreak/>
-        <w:t xml:space="preserve">  mutate(mnBioUgL = mnBioPgMl*.001)</w:t>
+        <w:t xml:space="preserve">  mutate(</w:t>
+      </w:r>
+      <w:proofErr w:type="spellStart"/>
+      <w:r>
+        <w:t>mnBioUgL</w:t>
+      </w:r>
+      <w:proofErr w:type="spellEnd"/>
+      <w:r>
+        <w:t xml:space="preserve"> = </w:t>
+      </w:r>
+      <w:proofErr w:type="spellStart"/>
+      <w:r>
+        <w:t>mnBioPgMl</w:t>
+      </w:r>
+      <w:proofErr w:type="spellEnd"/>
+      <w:r>
+        <w:t>*.001)</w:t>
       </w:r>
     </w:p>
     <w:p/>
@@ -3530,6 +4764,7 @@
   <w:style w:type="character" w:default="1" w:styleId="DefaultParagraphFont">
     <w:name w:val="Default Paragraph Font"/>
     <w:uiPriority w:val="1"/>
+    <w:semiHidden/>
     <w:unhideWhenUsed/>
   </w:style>
   <w:style w:type="table" w:default="1" w:styleId="TableNormal">

</xml_diff>